<commit_message>
Franky ya con apellidosCruz
</commit_message>
<xml_diff>
--- a/DBProject/TemplatesWord/Consentimiento Ameu local lcc.docx
+++ b/DBProject/TemplatesWord/Consentimiento Ameu local lcc.docx
@@ -1,10 +1,11 @@
 
 <file path=word/document.xml><?xml version="1.0" encoding="utf-8"?>
-<w:document xmlns:wpc="http://schemas.microsoft.com/office/word/2010/wordprocessingCanvas" xmlns:cx="http://schemas.microsoft.com/office/drawing/2014/chartex" xmlns:mc="http://schemas.openxmlformats.org/markup-compatibility/2006" xmlns:o="urn:schemas-microsoft-com:office:office" xmlns:r="http://schemas.openxmlformats.org/officeDocument/2006/relationships" xmlns:m="http://schemas.openxmlformats.org/officeDocument/2006/math" xmlns:v="urn:schemas-microsoft-com:vml" xmlns:wp14="http://schemas.microsoft.com/office/word/2010/wordprocessingDrawing" xmlns:wp="http://schemas.openxmlformats.org/drawingml/2006/wordprocessingDrawing" xmlns:w10="urn:schemas-microsoft-com:office:word" xmlns:w="http://schemas.openxmlformats.org/wordprocessingml/2006/main" xmlns:w14="http://schemas.microsoft.com/office/word/2010/wordml" xmlns:w15="http://schemas.microsoft.com/office/word/2012/wordml" xmlns:w16se="http://schemas.microsoft.com/office/word/2015/wordml/symex" xmlns:wpg="http://schemas.microsoft.com/office/word/2010/wordprocessingGroup" xmlns:wpi="http://schemas.microsoft.com/office/word/2010/wordprocessingInk" xmlns:wne="http://schemas.microsoft.com/office/word/2006/wordml" xmlns:wps="http://schemas.microsoft.com/office/word/2010/wordprocessingShape" mc:Ignorable="w14 w15 w16se wp14">
+<w:document xmlns:wpc="http://schemas.microsoft.com/office/word/2010/wordprocessingCanvas" xmlns:cx="http://schemas.microsoft.com/office/drawing/2014/chartex" xmlns:cx1="http://schemas.microsoft.com/office/drawing/2015/9/8/chartex" xmlns:cx2="http://schemas.microsoft.com/office/drawing/2015/10/21/chartex" xmlns:cx3="http://schemas.microsoft.com/office/drawing/2016/5/9/chartex" xmlns:cx4="http://schemas.microsoft.com/office/drawing/2016/5/10/chartex" xmlns:cx5="http://schemas.microsoft.com/office/drawing/2016/5/11/chartex" xmlns:cx6="http://schemas.microsoft.com/office/drawing/2016/5/12/chartex" xmlns:cx7="http://schemas.microsoft.com/office/drawing/2016/5/13/chartex" xmlns:cx8="http://schemas.microsoft.com/office/drawing/2016/5/14/chartex" xmlns:mc="http://schemas.openxmlformats.org/markup-compatibility/2006" xmlns:aink="http://schemas.microsoft.com/office/drawing/2016/ink" xmlns:am3d="http://schemas.microsoft.com/office/drawing/2017/model3d" xmlns:o="urn:schemas-microsoft-com:office:office" xmlns:r="http://schemas.openxmlformats.org/officeDocument/2006/relationships" xmlns:m="http://schemas.openxmlformats.org/officeDocument/2006/math" xmlns:v="urn:schemas-microsoft-com:vml" xmlns:wp14="http://schemas.microsoft.com/office/word/2010/wordprocessingDrawing" xmlns:wp="http://schemas.openxmlformats.org/drawingml/2006/wordprocessingDrawing" xmlns:w10="urn:schemas-microsoft-com:office:word" xmlns:w="http://schemas.openxmlformats.org/wordprocessingml/2006/main" xmlns:w14="http://schemas.microsoft.com/office/word/2010/wordml" xmlns:w15="http://schemas.microsoft.com/office/word/2012/wordml" xmlns:w16cex="http://schemas.microsoft.com/office/word/2018/wordml/cex" xmlns:w16cid="http://schemas.microsoft.com/office/word/2016/wordml/cid" xmlns:w16="http://schemas.microsoft.com/office/word/2018/wordml" xmlns:w16sdtdh="http://schemas.microsoft.com/office/word/2020/wordml/sdtdatahash" xmlns:w16se="http://schemas.microsoft.com/office/word/2015/wordml/symex" xmlns:wpg="http://schemas.microsoft.com/office/word/2010/wordprocessingGroup" xmlns:wpi="http://schemas.microsoft.com/office/word/2010/wordprocessingInk" xmlns:wne="http://schemas.microsoft.com/office/word/2006/wordml" xmlns:wps="http://schemas.microsoft.com/office/word/2010/wordprocessingShape" mc:Ignorable="w14 w15 w16se w16cid w16 w16cex w16sdtdh wp14">
   <w:body>
     <w:p>
       <w:pPr>
         <w:pStyle w:val="p1"/>
+        <w:ind w:left="708" w:hanging="708"/>
         <w:jc w:val="center"/>
         <w:rPr>
           <w:rFonts w:ascii="Calibri" w:hAnsi="Calibri" w:cs="Calibri"/>
@@ -13,8 +14,6 @@
           <w:szCs w:val="20"/>
         </w:rPr>
       </w:pPr>
-      <w:bookmarkStart w:id="0" w:name="_GoBack"/>
-      <w:bookmarkEnd w:id="0"/>
       <w:r>
         <w:rPr>
           <w:rStyle w:val="s1"/>
@@ -836,7 +835,75 @@
           <w:sz w:val="20"/>
           <w:szCs w:val="20"/>
         </w:rPr>
-        <w:t xml:space="preserve"> posteriores al procedimiento con el fin de prevenir complicaciones como </w:t>
+        <w:t xml:space="preserve"> posteriores al procedimiento con el fin de prevenir complicaciones como eritroblastosis fetal del embarazo (anemia, ictericia, hidropesía fetal).</w:t>
+      </w:r>
+    </w:p>
+    <w:p>
+      <w:pPr>
+        <w:jc w:val="both"/>
+        <w:rPr>
+          <w:rStyle w:val="s1"/>
+          <w:rFonts w:ascii="Calibri" w:hAnsi="Calibri" w:cs="Calibri"/>
+          <w:sz w:val="20"/>
+          <w:szCs w:val="20"/>
+        </w:rPr>
+      </w:pPr>
+    </w:p>
+    <w:p>
+      <w:pPr>
+        <w:jc w:val="both"/>
+        <w:rPr>
+          <w:rFonts w:ascii="Calibri" w:hAnsi="Calibri" w:cs="Calibri"/>
+          <w:sz w:val="20"/>
+          <w:szCs w:val="20"/>
+        </w:rPr>
+      </w:pPr>
+    </w:p>
+    <w:p>
+      <w:pPr>
+        <w:pStyle w:val="p1"/>
+        <w:jc w:val="both"/>
+        <w:rPr>
+          <w:rFonts w:ascii="Calibri" w:hAnsi="Calibri" w:cs="Calibri"/>
+          <w:sz w:val="20"/>
+          <w:szCs w:val="20"/>
+        </w:rPr>
+      </w:pPr>
+      <w:r>
+        <w:rPr>
+          <w:rStyle w:val="s1"/>
+          <w:rFonts w:ascii="Calibri" w:hAnsi="Calibri" w:cs="Calibri"/>
+          <w:sz w:val="20"/>
+          <w:szCs w:val="20"/>
+        </w:rPr>
+        <w:t xml:space="preserve"> </w:t>
+      </w:r>
+      <w:r>
+        <w:rPr>
+          <w:rStyle w:val="s1"/>
+          <w:rFonts w:ascii="Calibri" w:hAnsi="Calibri" w:cs="Calibri"/>
+          <w:sz w:val="20"/>
+          <w:szCs w:val="20"/>
+        </w:rPr>
+        <w:t xml:space="preserve">En caso de desconocer mi grupo sanguíneo y Rh, será necesario realizar un estudio para confirmarlo dentro </w:t>
+      </w:r>
+      <w:r>
+        <w:rPr>
+          <w:rStyle w:val="s1"/>
+          <w:rFonts w:ascii="Calibri" w:hAnsi="Calibri" w:cs="Calibri"/>
+          <w:sz w:val="20"/>
+          <w:szCs w:val="20"/>
+        </w:rPr>
+        <w:t xml:space="preserve">       </w:t>
+      </w:r>
+      <w:r>
+        <w:rPr>
+          <w:rStyle w:val="s1"/>
+          <w:rFonts w:ascii="Calibri" w:hAnsi="Calibri" w:cs="Calibri"/>
+          <w:sz w:val="20"/>
+          <w:szCs w:val="20"/>
+        </w:rPr>
+        <w:t xml:space="preserve">de las próximas 72 </w:t>
       </w:r>
       <w:proofErr w:type="spellStart"/>
       <w:r>
@@ -846,7 +913,7 @@
           <w:sz w:val="20"/>
           <w:szCs w:val="20"/>
         </w:rPr>
-        <w:t>eritroblastosis</w:t>
+        <w:t>hrs</w:t>
       </w:r>
       <w:proofErr w:type="spellEnd"/>
       <w:r>
@@ -856,46 +923,435 @@
           <w:sz w:val="20"/>
           <w:szCs w:val="20"/>
         </w:rPr>
-        <w:t xml:space="preserve"> fetal del embarazo (anemia, ictericia, hidropesía fetal).</w:t>
-      </w:r>
-    </w:p>
-    <w:p>
-      <w:pPr>
+        <w:t xml:space="preserve"> para determinar si se requiere o no la aplicación de dicha vacuna.</w:t>
+      </w:r>
+    </w:p>
+    <w:p>
+      <w:pPr>
+        <w:pStyle w:val="p1"/>
+        <w:rPr>
+          <w:rStyle w:val="s1"/>
+          <w:rFonts w:ascii="Calibri" w:hAnsi="Calibri" w:cs="Calibri"/>
+          <w:sz w:val="22"/>
+          <w:szCs w:val="22"/>
+        </w:rPr>
+      </w:pPr>
+    </w:p>
+    <w:p>
+      <w:pPr>
+        <w:pStyle w:val="p1"/>
+        <w:rPr>
+          <w:rStyle w:val="s1"/>
+          <w:rFonts w:ascii="Calibri" w:hAnsi="Calibri" w:cs="Calibri"/>
+          <w:sz w:val="22"/>
+          <w:szCs w:val="22"/>
+        </w:rPr>
+      </w:pPr>
+    </w:p>
+    <w:p>
+      <w:pPr>
+        <w:pStyle w:val="p1"/>
+        <w:rPr>
+          <w:rFonts w:ascii="Calibri" w:hAnsi="Calibri" w:cs="Calibri"/>
+          <w:sz w:val="22"/>
+          <w:szCs w:val="22"/>
+        </w:rPr>
+      </w:pPr>
+      <w:r>
+        <w:rPr>
+          <w:rStyle w:val="s1"/>
+          <w:rFonts w:ascii="Calibri" w:hAnsi="Calibri" w:cs="Calibri"/>
+          <w:sz w:val="22"/>
+          <w:szCs w:val="22"/>
+        </w:rPr>
+        <w:t>Nombre y firma de paciente</w:t>
+      </w:r>
+      <w:r>
+        <w:rPr>
+          <w:rStyle w:val="s1"/>
+          <w:rFonts w:ascii="Calibri" w:hAnsi="Calibri" w:cs="Calibri"/>
+          <w:sz w:val="22"/>
+          <w:szCs w:val="22"/>
+        </w:rPr>
+        <w:t>:</w:t>
+      </w:r>
+      <w:r>
+        <w:rPr>
+          <w:rStyle w:val="s1"/>
+          <w:rFonts w:ascii="Calibri" w:hAnsi="Calibri" w:cs="Calibri"/>
+          <w:sz w:val="22"/>
+          <w:szCs w:val="22"/>
+        </w:rPr>
+        <w:t xml:space="preserve">  $</w:t>
+      </w:r>
+      <w:proofErr w:type="spellStart"/>
+      <w:r>
+        <w:rPr>
+          <w:rStyle w:val="s1"/>
+          <w:rFonts w:ascii="Calibri" w:hAnsi="Calibri" w:cs="Calibri"/>
+          <w:sz w:val="22"/>
+          <w:szCs w:val="22"/>
+        </w:rPr>
+        <w:t>pacientenombre</w:t>
+      </w:r>
+      <w:proofErr w:type="spellEnd"/>
+    </w:p>
+    <w:p>
+      <w:pPr>
+        <w:pStyle w:val="p1"/>
+        <w:rPr>
+          <w:rStyle w:val="s1"/>
+          <w:rFonts w:ascii="Calibri" w:hAnsi="Calibri" w:cs="Calibri"/>
+          <w:sz w:val="22"/>
+          <w:szCs w:val="22"/>
+        </w:rPr>
+      </w:pPr>
+    </w:p>
+    <w:p>
+      <w:pPr>
+        <w:pStyle w:val="p1"/>
+        <w:rPr>
+          <w:rStyle w:val="s1"/>
+          <w:rFonts w:ascii="Calibri" w:hAnsi="Calibri" w:cs="Calibri"/>
+          <w:sz w:val="22"/>
+          <w:szCs w:val="22"/>
+        </w:rPr>
+      </w:pPr>
+    </w:p>
+    <w:p>
+      <w:pPr>
+        <w:pStyle w:val="p1"/>
+        <w:rPr>
+          <w:rStyle w:val="s1"/>
+          <w:rFonts w:ascii="Calibri" w:hAnsi="Calibri" w:cs="Calibri"/>
+          <w:sz w:val="22"/>
+          <w:szCs w:val="22"/>
+        </w:rPr>
+      </w:pPr>
+    </w:p>
+    <w:p>
+      <w:pPr>
+        <w:pStyle w:val="p1"/>
         <w:jc w:val="both"/>
         <w:rPr>
           <w:rStyle w:val="s1"/>
           <w:rFonts w:ascii="Calibri" w:hAnsi="Calibri" w:cs="Calibri"/>
-          <w:sz w:val="20"/>
-          <w:szCs w:val="20"/>
-        </w:rPr>
-      </w:pPr>
-    </w:p>
-    <w:p>
-      <w:pPr>
-        <w:jc w:val="both"/>
-        <w:rPr>
-          <w:rFonts w:ascii="Calibri" w:hAnsi="Calibri" w:cs="Calibri"/>
-          <w:sz w:val="20"/>
-          <w:szCs w:val="20"/>
-        </w:rPr>
-      </w:pPr>
-    </w:p>
-    <w:p>
-      <w:pPr>
-        <w:pStyle w:val="p1"/>
-        <w:jc w:val="both"/>
-        <w:rPr>
-          <w:rFonts w:ascii="Calibri" w:hAnsi="Calibri" w:cs="Calibri"/>
-          <w:sz w:val="20"/>
-          <w:szCs w:val="20"/>
-        </w:rPr>
-      </w:pPr>
-      <w:r>
-        <w:rPr>
-          <w:rStyle w:val="s1"/>
-          <w:rFonts w:ascii="Calibri" w:hAnsi="Calibri" w:cs="Calibri"/>
-          <w:sz w:val="20"/>
-          <w:szCs w:val="20"/>
+          <w:b/>
+          <w:sz w:val="20"/>
+          <w:szCs w:val="20"/>
+        </w:rPr>
+      </w:pPr>
+      <w:r>
+        <w:rPr>
+          <w:rStyle w:val="s1"/>
+          <w:rFonts w:ascii="Calibri" w:hAnsi="Calibri" w:cs="Calibri"/>
+          <w:sz w:val="20"/>
+          <w:szCs w:val="20"/>
+        </w:rPr>
+        <w:t>Por ello, manifiesto que estoy satisfecha con la información recibida y que comprendo el alcance y los riesgos del tratamiento quirúrgico propuesto, liberando de responsabilidad profesional médica, civil, administrativa o penal a CENTRO MÉDICO MUJER y su personal.</w:t>
+      </w:r>
+      <w:r>
+        <w:rPr>
+          <w:rStyle w:val="s1"/>
+          <w:rFonts w:ascii="Calibri" w:hAnsi="Calibri" w:cs="Calibri"/>
+          <w:b/>
+          <w:sz w:val="20"/>
+          <w:szCs w:val="20"/>
+        </w:rPr>
+        <w:t xml:space="preserve"> De acuerdo con lo anterior, libre y voluntariamente solicito y autorizo al personal médico de Centro Médico Mujer llevar </w:t>
+      </w:r>
+      <w:proofErr w:type="gramStart"/>
+      <w:r>
+        <w:rPr>
+          <w:rStyle w:val="s1"/>
+          <w:rFonts w:ascii="Calibri" w:hAnsi="Calibri" w:cs="Calibri"/>
+          <w:b/>
+          <w:sz w:val="20"/>
+          <w:szCs w:val="20"/>
+        </w:rPr>
+        <w:t>acabo</w:t>
+      </w:r>
+      <w:proofErr w:type="gramEnd"/>
+      <w:r>
+        <w:rPr>
+          <w:rStyle w:val="s1"/>
+          <w:rFonts w:ascii="Calibri" w:hAnsi="Calibri" w:cs="Calibri"/>
+          <w:b/>
+          <w:sz w:val="20"/>
+          <w:szCs w:val="20"/>
+        </w:rPr>
+        <w:t xml:space="preserve"> la interrupción legal del embarazo por aspiración manual </w:t>
+      </w:r>
+      <w:proofErr w:type="spellStart"/>
+      <w:r>
+        <w:rPr>
+          <w:rStyle w:val="s1"/>
+          <w:rFonts w:ascii="Calibri" w:hAnsi="Calibri" w:cs="Calibri"/>
+          <w:b/>
+          <w:sz w:val="20"/>
+          <w:szCs w:val="20"/>
+        </w:rPr>
+        <w:t>endouterina</w:t>
+      </w:r>
+      <w:proofErr w:type="spellEnd"/>
+      <w:r>
+        <w:rPr>
+          <w:rStyle w:val="s1"/>
+          <w:rFonts w:ascii="Calibri" w:hAnsi="Calibri" w:cs="Calibri"/>
+          <w:b/>
+          <w:sz w:val="20"/>
+          <w:szCs w:val="20"/>
+        </w:rPr>
+        <w:t>. Dra. Ximena Coral Rojas Hernández, cédula profesional 11527410.</w:t>
+      </w:r>
+    </w:p>
+    <w:p>
+      <w:pPr>
+        <w:pStyle w:val="p1"/>
+        <w:rPr>
+          <w:rStyle w:val="s1"/>
+          <w:rFonts w:ascii="Calibri" w:hAnsi="Calibri" w:cs="Calibri"/>
+          <w:b/>
+          <w:sz w:val="22"/>
+          <w:szCs w:val="22"/>
+        </w:rPr>
+      </w:pPr>
+    </w:p>
+    <w:p>
+      <w:pPr>
+        <w:pStyle w:val="p1"/>
+        <w:rPr>
+          <w:rStyle w:val="s1"/>
+          <w:rFonts w:ascii="Calibri" w:hAnsi="Calibri" w:cs="Calibri"/>
+          <w:b/>
+          <w:sz w:val="22"/>
+          <w:szCs w:val="22"/>
+        </w:rPr>
+      </w:pPr>
+    </w:p>
+    <w:p>
+      <w:pPr>
+        <w:pStyle w:val="p1"/>
+        <w:rPr>
+          <w:rFonts w:ascii="Calibri" w:hAnsi="Calibri" w:cs="Calibri"/>
+          <w:b/>
+          <w:sz w:val="22"/>
+          <w:szCs w:val="22"/>
+        </w:rPr>
+      </w:pPr>
+    </w:p>
+    <w:p>
+      <w:pPr>
+        <w:pStyle w:val="p1"/>
+        <w:rPr>
+          <w:rFonts w:ascii="Calibri" w:hAnsi="Calibri" w:cs="Calibri"/>
+          <w:sz w:val="22"/>
+          <w:szCs w:val="22"/>
+        </w:rPr>
+      </w:pPr>
+      <w:r>
+        <w:rPr>
+          <w:rStyle w:val="s1"/>
+          <w:rFonts w:ascii="Calibri" w:hAnsi="Calibri" w:cs="Calibri"/>
+          <w:b/>
+          <w:sz w:val="22"/>
+          <w:szCs w:val="22"/>
+        </w:rPr>
+        <w:t xml:space="preserve">Nombre y firma del paciente: </w:t>
+      </w:r>
+      <w:r>
+        <w:rPr>
+          <w:rStyle w:val="s1"/>
+          <w:rFonts w:ascii="Calibri" w:hAnsi="Calibri" w:cs="Calibri"/>
+          <w:sz w:val="22"/>
+          <w:szCs w:val="22"/>
+        </w:rPr>
+        <w:t xml:space="preserve">   $</w:t>
+      </w:r>
+      <w:proofErr w:type="spellStart"/>
+      <w:r>
+        <w:rPr>
+          <w:rStyle w:val="s1"/>
+          <w:rFonts w:ascii="Calibri" w:hAnsi="Calibri" w:cs="Calibri"/>
+          <w:sz w:val="22"/>
+          <w:szCs w:val="22"/>
+        </w:rPr>
+        <w:t>pacientenombre</w:t>
+      </w:r>
+      <w:proofErr w:type="spellEnd"/>
+    </w:p>
+    <w:p>
+      <w:pPr>
+        <w:pStyle w:val="p1"/>
+        <w:rPr>
+          <w:rFonts w:ascii="Calibri" w:hAnsi="Calibri" w:cs="Calibri"/>
+          <w:sz w:val="22"/>
+          <w:szCs w:val="22"/>
+        </w:rPr>
+      </w:pPr>
+      <w:r>
+        <w:rPr>
+          <w:rStyle w:val="s1"/>
+          <w:rFonts w:ascii="Calibri" w:hAnsi="Calibri" w:cs="Calibri"/>
+          <w:sz w:val="22"/>
+          <w:szCs w:val="22"/>
+        </w:rPr>
+        <w:t>Domicilio:</w:t>
+      </w:r>
+    </w:p>
+    <w:p>
+      <w:pPr>
+        <w:pStyle w:val="p1"/>
+        <w:rPr>
+          <w:rStyle w:val="s1"/>
+          <w:rFonts w:ascii="Calibri" w:hAnsi="Calibri" w:cs="Calibri"/>
+          <w:sz w:val="22"/>
+          <w:szCs w:val="22"/>
+        </w:rPr>
+      </w:pPr>
+      <w:r>
+        <w:rPr>
+          <w:rStyle w:val="s1"/>
+          <w:rFonts w:ascii="Calibri" w:hAnsi="Calibri" w:cs="Calibri"/>
+          <w:sz w:val="22"/>
+          <w:szCs w:val="22"/>
+        </w:rPr>
+        <w:t xml:space="preserve">Calle:  </w:t>
+      </w:r>
+      <w:r>
+        <w:rPr>
+          <w:rStyle w:val="s1"/>
+          <w:rFonts w:ascii="Calibri" w:hAnsi="Calibri" w:cs="Calibri"/>
+          <w:sz w:val="22"/>
+          <w:szCs w:val="22"/>
+          <w:u w:val="single"/>
+        </w:rPr>
+        <w:t>[</w:t>
+      </w:r>
+      <w:proofErr w:type="spellStart"/>
+      <w:r>
+        <w:rPr>
+          <w:rStyle w:val="s1"/>
+          <w:rFonts w:ascii="Calibri" w:hAnsi="Calibri" w:cs="Calibri"/>
+          <w:sz w:val="22"/>
+          <w:szCs w:val="22"/>
+        </w:rPr>
+        <w:t>pacientecalle</w:t>
+      </w:r>
+      <w:proofErr w:type="spellEnd"/>
+      <w:r>
+        <w:rPr>
+          <w:rStyle w:val="s1"/>
+          <w:rFonts w:ascii="Calibri" w:hAnsi="Calibri" w:cs="Calibri"/>
+          <w:sz w:val="22"/>
+          <w:szCs w:val="22"/>
+          <w:u w:val="single"/>
+        </w:rPr>
+        <w:t>]</w:t>
+      </w:r>
+      <w:r>
+        <w:rPr>
+          <w:rStyle w:val="s1"/>
+          <w:rFonts w:ascii="Calibri" w:hAnsi="Calibri" w:cs="Calibri"/>
+          <w:sz w:val="22"/>
+          <w:szCs w:val="22"/>
+        </w:rPr>
+        <w:t xml:space="preserve"> Numero</w:t>
+      </w:r>
+      <w:r>
+        <w:rPr>
+          <w:rStyle w:val="s1"/>
+          <w:rFonts w:ascii="Calibri" w:hAnsi="Calibri" w:cs="Calibri"/>
+          <w:sz w:val="22"/>
+          <w:szCs w:val="22"/>
+        </w:rPr>
+        <w:t>:</w:t>
+      </w:r>
+      <w:r>
+        <w:rPr>
+          <w:rStyle w:val="s1"/>
+          <w:rFonts w:ascii="Calibri" w:hAnsi="Calibri" w:cs="Calibri"/>
+          <w:sz w:val="22"/>
+          <w:szCs w:val="22"/>
+        </w:rPr>
+        <w:t xml:space="preserve">   $</w:t>
+      </w:r>
+      <w:proofErr w:type="spellStart"/>
+      <w:r>
+        <w:rPr>
+          <w:rStyle w:val="s1"/>
+          <w:rFonts w:ascii="Calibri" w:hAnsi="Calibri" w:cs="Calibri"/>
+          <w:sz w:val="22"/>
+          <w:szCs w:val="22"/>
+        </w:rPr>
+        <w:t>pacientenumero</w:t>
+      </w:r>
+      <w:proofErr w:type="spellEnd"/>
+    </w:p>
+    <w:p>
+      <w:pPr>
+        <w:pStyle w:val="p1"/>
+        <w:rPr>
+          <w:rFonts w:ascii="Calibri" w:hAnsi="Calibri" w:cs="Calibri"/>
+          <w:sz w:val="22"/>
+          <w:szCs w:val="22"/>
+        </w:rPr>
+      </w:pPr>
+      <w:r>
+        <w:rPr>
+          <w:rStyle w:val="s1"/>
+          <w:rFonts w:ascii="Calibri" w:hAnsi="Calibri" w:cs="Calibri"/>
+          <w:sz w:val="22"/>
+          <w:szCs w:val="22"/>
+        </w:rPr>
+        <w:t>Colonia</w:t>
+      </w:r>
+      <w:proofErr w:type="gramStart"/>
+      <w:r>
+        <w:rPr>
+          <w:rStyle w:val="s1"/>
+          <w:rFonts w:ascii="Calibri" w:hAnsi="Calibri" w:cs="Calibri"/>
+          <w:sz w:val="22"/>
+          <w:szCs w:val="22"/>
+        </w:rPr>
+        <w:t xml:space="preserve">:  </w:t>
+      </w:r>
+      <w:r>
+        <w:rPr>
+          <w:rStyle w:val="s1"/>
+          <w:rFonts w:ascii="Calibri" w:hAnsi="Calibri" w:cs="Calibri"/>
+          <w:sz w:val="22"/>
+          <w:szCs w:val="22"/>
+        </w:rPr>
+        <w:t>[</w:t>
+      </w:r>
+      <w:proofErr w:type="spellStart"/>
+      <w:proofErr w:type="gramEnd"/>
+      <w:r>
+        <w:rPr>
+          <w:rStyle w:val="s1"/>
+          <w:rFonts w:ascii="Calibri" w:hAnsi="Calibri" w:cs="Calibri"/>
+          <w:sz w:val="22"/>
+          <w:szCs w:val="22"/>
+        </w:rPr>
+        <w:t>pacientecolonia</w:t>
+      </w:r>
+      <w:proofErr w:type="spellEnd"/>
+      <w:r>
+        <w:rPr>
+          <w:rStyle w:val="s1"/>
+          <w:rFonts w:ascii="Calibri" w:hAnsi="Calibri" w:cs="Calibri"/>
+          <w:sz w:val="22"/>
+          <w:szCs w:val="22"/>
+        </w:rPr>
+        <w:t>]</w:t>
+      </w:r>
+      <w:r>
+        <w:rPr>
+          <w:rStyle w:val="s1"/>
+          <w:rFonts w:ascii="Calibri" w:hAnsi="Calibri" w:cs="Calibri"/>
+          <w:sz w:val="22"/>
+          <w:szCs w:val="22"/>
         </w:rPr>
         <w:t xml:space="preserve"> </w:t>
       </w:r>
@@ -903,107 +1359,77 @@
         <w:rPr>
           <w:rStyle w:val="s1"/>
           <w:rFonts w:ascii="Calibri" w:hAnsi="Calibri" w:cs="Calibri"/>
-          <w:sz w:val="20"/>
-          <w:szCs w:val="20"/>
-        </w:rPr>
-        <w:t xml:space="preserve">En caso de desconocer mi grupo sanguíneo y Rh, será necesario realizar un estudio para confirmarlo dentro </w:t>
-      </w:r>
-      <w:r>
-        <w:rPr>
-          <w:rStyle w:val="s1"/>
-          <w:rFonts w:ascii="Calibri" w:hAnsi="Calibri" w:cs="Calibri"/>
-          <w:sz w:val="20"/>
-          <w:szCs w:val="20"/>
-        </w:rPr>
-        <w:t xml:space="preserve">       </w:t>
-      </w:r>
-      <w:r>
-        <w:rPr>
-          <w:rStyle w:val="s1"/>
-          <w:rFonts w:ascii="Calibri" w:hAnsi="Calibri" w:cs="Calibri"/>
-          <w:sz w:val="20"/>
-          <w:szCs w:val="20"/>
-        </w:rPr>
-        <w:t xml:space="preserve">de las próximas 72 </w:t>
+          <w:sz w:val="22"/>
+          <w:szCs w:val="22"/>
+        </w:rPr>
+        <w:t>C.P.</w:t>
+      </w:r>
+      <w:r>
+        <w:rPr>
+          <w:rStyle w:val="s1"/>
+          <w:rFonts w:ascii="Calibri" w:hAnsi="Calibri" w:cs="Calibri"/>
+          <w:sz w:val="22"/>
+          <w:szCs w:val="22"/>
+        </w:rPr>
+        <w:t>:</w:t>
+      </w:r>
+      <w:r>
+        <w:rPr>
+          <w:rStyle w:val="s1"/>
+          <w:rFonts w:ascii="Calibri" w:hAnsi="Calibri" w:cs="Calibri"/>
+          <w:sz w:val="22"/>
+          <w:szCs w:val="22"/>
+        </w:rPr>
+        <w:t xml:space="preserve"> $</w:t>
       </w:r>
       <w:proofErr w:type="spellStart"/>
       <w:r>
         <w:rPr>
           <w:rStyle w:val="s1"/>
           <w:rFonts w:ascii="Calibri" w:hAnsi="Calibri" w:cs="Calibri"/>
-          <w:sz w:val="20"/>
-          <w:szCs w:val="20"/>
-        </w:rPr>
-        <w:t>hrs</w:t>
+          <w:sz w:val="22"/>
+          <w:szCs w:val="22"/>
+        </w:rPr>
+        <w:t>pacientecp</w:t>
       </w:r>
       <w:proofErr w:type="spellEnd"/>
-      <w:r>
-        <w:rPr>
-          <w:rStyle w:val="s1"/>
-          <w:rFonts w:ascii="Calibri" w:hAnsi="Calibri" w:cs="Calibri"/>
-          <w:sz w:val="20"/>
-          <w:szCs w:val="20"/>
-        </w:rPr>
-        <w:t xml:space="preserve"> para determinar si se requiere o no la aplicación de dicha vacuna.</w:t>
-      </w:r>
-    </w:p>
-    <w:p>
-      <w:pPr>
-        <w:pStyle w:val="p1"/>
-        <w:rPr>
-          <w:rStyle w:val="s1"/>
-          <w:rFonts w:ascii="Calibri" w:hAnsi="Calibri" w:cs="Calibri"/>
-          <w:sz w:val="22"/>
-          <w:szCs w:val="22"/>
-        </w:rPr>
-      </w:pPr>
-    </w:p>
-    <w:p>
-      <w:pPr>
-        <w:pStyle w:val="p1"/>
-        <w:rPr>
-          <w:rStyle w:val="s1"/>
-          <w:rFonts w:ascii="Calibri" w:hAnsi="Calibri" w:cs="Calibri"/>
-          <w:sz w:val="22"/>
-          <w:szCs w:val="22"/>
-        </w:rPr>
-      </w:pPr>
-    </w:p>
-    <w:p>
-      <w:pPr>
-        <w:pStyle w:val="p1"/>
-        <w:rPr>
-          <w:rFonts w:ascii="Calibri" w:hAnsi="Calibri" w:cs="Calibri"/>
-          <w:sz w:val="22"/>
-          <w:szCs w:val="22"/>
-        </w:rPr>
-      </w:pPr>
-      <w:r>
-        <w:rPr>
-          <w:rStyle w:val="s1"/>
-          <w:rFonts w:ascii="Calibri" w:hAnsi="Calibri" w:cs="Calibri"/>
-          <w:sz w:val="22"/>
-          <w:szCs w:val="22"/>
-        </w:rPr>
-        <w:t>Nombre y firma de paciente</w:t>
-      </w:r>
-      <w:r>
-        <w:rPr>
-          <w:rStyle w:val="s1"/>
-          <w:rFonts w:ascii="Calibri" w:hAnsi="Calibri" w:cs="Calibri"/>
-          <w:sz w:val="22"/>
-          <w:szCs w:val="22"/>
-        </w:rPr>
-        <w:t>:</w:t>
-      </w:r>
-      <w:r>
-        <w:rPr>
-          <w:rStyle w:val="s1"/>
-          <w:rFonts w:ascii="Calibri" w:hAnsi="Calibri" w:cs="Calibri"/>
-          <w:sz w:val="22"/>
-          <w:szCs w:val="22"/>
-        </w:rPr>
-        <w:t xml:space="preserve">  $</w:t>
+    </w:p>
+    <w:p>
+      <w:pPr>
+        <w:pStyle w:val="p1"/>
+        <w:rPr>
+          <w:rFonts w:ascii="Calibri" w:hAnsi="Calibri" w:cs="Calibri"/>
+          <w:sz w:val="22"/>
+          <w:szCs w:val="22"/>
+        </w:rPr>
+      </w:pPr>
+      <w:r>
+        <w:rPr>
+          <w:rStyle w:val="s1"/>
+          <w:rFonts w:ascii="Calibri" w:hAnsi="Calibri" w:cs="Calibri"/>
+          <w:sz w:val="22"/>
+          <w:szCs w:val="22"/>
+        </w:rPr>
+        <w:t>Alcaldía/</w:t>
+      </w:r>
+      <w:r>
+        <w:rPr>
+          <w:rStyle w:val="s1"/>
+          <w:rFonts w:ascii="Calibri" w:hAnsi="Calibri" w:cs="Calibri"/>
+          <w:sz w:val="22"/>
+          <w:szCs w:val="22"/>
+          <w:u w:val="single"/>
+        </w:rPr>
+        <w:t>Municipio</w:t>
+      </w:r>
+      <w:r>
+        <w:rPr>
+          <w:rStyle w:val="s1"/>
+          <w:rFonts w:ascii="Calibri" w:hAnsi="Calibri" w:cs="Calibri"/>
+          <w:sz w:val="22"/>
+          <w:szCs w:val="22"/>
+        </w:rPr>
+        <w:t>: $</w:t>
       </w:r>
       <w:proofErr w:type="spellStart"/>
       <w:r>
@@ -1013,159 +1439,64 @@
           <w:sz w:val="22"/>
           <w:szCs w:val="22"/>
         </w:rPr>
-        <w:t>pacientenombre</w:t>
+        <w:t>pacientecd</w:t>
       </w:r>
       <w:proofErr w:type="spellEnd"/>
-    </w:p>
-    <w:p>
-      <w:pPr>
-        <w:pStyle w:val="p1"/>
-        <w:rPr>
-          <w:rStyle w:val="s1"/>
-          <w:rFonts w:ascii="Calibri" w:hAnsi="Calibri" w:cs="Calibri"/>
-          <w:sz w:val="22"/>
-          <w:szCs w:val="22"/>
-        </w:rPr>
-      </w:pPr>
-    </w:p>
-    <w:p>
-      <w:pPr>
-        <w:pStyle w:val="p1"/>
-        <w:rPr>
-          <w:rStyle w:val="s1"/>
-          <w:rFonts w:ascii="Calibri" w:hAnsi="Calibri" w:cs="Calibri"/>
-          <w:sz w:val="22"/>
-          <w:szCs w:val="22"/>
-        </w:rPr>
-      </w:pPr>
-    </w:p>
-    <w:p>
-      <w:pPr>
-        <w:pStyle w:val="p1"/>
-        <w:rPr>
-          <w:rStyle w:val="s1"/>
-          <w:rFonts w:ascii="Calibri" w:hAnsi="Calibri" w:cs="Calibri"/>
-          <w:sz w:val="22"/>
-          <w:szCs w:val="22"/>
-        </w:rPr>
-      </w:pPr>
-    </w:p>
-    <w:p>
-      <w:pPr>
-        <w:pStyle w:val="p1"/>
-        <w:jc w:val="both"/>
-        <w:rPr>
-          <w:rStyle w:val="s1"/>
-          <w:rFonts w:ascii="Calibri" w:hAnsi="Calibri" w:cs="Calibri"/>
-          <w:b/>
-          <w:sz w:val="20"/>
-          <w:szCs w:val="20"/>
-        </w:rPr>
-      </w:pPr>
-      <w:r>
-        <w:rPr>
-          <w:rStyle w:val="s1"/>
-          <w:rFonts w:ascii="Calibri" w:hAnsi="Calibri" w:cs="Calibri"/>
-          <w:sz w:val="20"/>
-          <w:szCs w:val="20"/>
-        </w:rPr>
-        <w:t>Por ello, manifiesto que estoy satisfecha con la información recibida y que comprendo el alcance y los riesgos del tratamiento quirúrgico propuesto, liberando de responsabilidad profesional médica, civil, administrativa o penal a CENTRO MÉDICO MUJER y su personal.</w:t>
-      </w:r>
-      <w:r>
-        <w:rPr>
-          <w:rStyle w:val="s1"/>
-          <w:rFonts w:ascii="Calibri" w:hAnsi="Calibri" w:cs="Calibri"/>
-          <w:b/>
-          <w:sz w:val="20"/>
-          <w:szCs w:val="20"/>
-        </w:rPr>
-        <w:t xml:space="preserve"> De acuerdo con lo anterior, libre y voluntariamente solicito y autorizo al personal médico de Centro Médico Mujer llevar acabo la interrupción legal del embarazo por aspiración manual </w:t>
+      <w:r>
+        <w:rPr>
+          <w:rStyle w:val="s1"/>
+          <w:rFonts w:ascii="Calibri" w:hAnsi="Calibri" w:cs="Calibri"/>
+          <w:sz w:val="22"/>
+          <w:szCs w:val="22"/>
+        </w:rPr>
+        <w:t xml:space="preserve"> Entidad</w:t>
+      </w:r>
+      <w:r>
+        <w:rPr>
+          <w:rStyle w:val="s1"/>
+          <w:rFonts w:ascii="Calibri" w:hAnsi="Calibri" w:cs="Calibri"/>
+          <w:sz w:val="22"/>
+          <w:szCs w:val="22"/>
+        </w:rPr>
+        <w:t xml:space="preserve"> Federativa:</w:t>
+      </w:r>
+      <w:r>
+        <w:rPr>
+          <w:rStyle w:val="s1"/>
+          <w:rFonts w:ascii="Calibri" w:hAnsi="Calibri" w:cs="Calibri"/>
+          <w:sz w:val="22"/>
+          <w:szCs w:val="22"/>
+        </w:rPr>
+        <w:t xml:space="preserve"> </w:t>
+      </w:r>
+      <w:r>
+        <w:rPr>
+          <w:rStyle w:val="s1"/>
+          <w:rFonts w:ascii="Calibri" w:hAnsi="Calibri" w:cs="Calibri"/>
+          <w:sz w:val="22"/>
+          <w:szCs w:val="22"/>
+        </w:rPr>
+        <w:t>$</w:t>
       </w:r>
       <w:proofErr w:type="spellStart"/>
       <w:r>
         <w:rPr>
           <w:rStyle w:val="s1"/>
           <w:rFonts w:ascii="Calibri" w:hAnsi="Calibri" w:cs="Calibri"/>
-          <w:b/>
-          <w:sz w:val="20"/>
-          <w:szCs w:val="20"/>
-        </w:rPr>
-        <w:t>endouterina</w:t>
+          <w:sz w:val="22"/>
+          <w:szCs w:val="22"/>
+        </w:rPr>
+        <w:t>pacientepais</w:t>
       </w:r>
       <w:proofErr w:type="spellEnd"/>
       <w:r>
         <w:rPr>
           <w:rStyle w:val="s1"/>
           <w:rFonts w:ascii="Calibri" w:hAnsi="Calibri" w:cs="Calibri"/>
-          <w:b/>
-          <w:sz w:val="20"/>
-          <w:szCs w:val="20"/>
-        </w:rPr>
-        <w:t>. Dra. Ximena Coral Rojas Hernández, cédula profesional 11527410.</w:t>
-      </w:r>
-    </w:p>
-    <w:p>
-      <w:pPr>
-        <w:pStyle w:val="p1"/>
-        <w:rPr>
-          <w:rStyle w:val="s1"/>
-          <w:rFonts w:ascii="Calibri" w:hAnsi="Calibri" w:cs="Calibri"/>
-          <w:b/>
-          <w:sz w:val="22"/>
-          <w:szCs w:val="22"/>
-        </w:rPr>
-      </w:pPr>
-    </w:p>
-    <w:p>
-      <w:pPr>
-        <w:pStyle w:val="p1"/>
-        <w:rPr>
-          <w:rStyle w:val="s1"/>
-          <w:rFonts w:ascii="Calibri" w:hAnsi="Calibri" w:cs="Calibri"/>
-          <w:b/>
-          <w:sz w:val="22"/>
-          <w:szCs w:val="22"/>
-        </w:rPr>
-      </w:pPr>
-    </w:p>
-    <w:p>
-      <w:pPr>
-        <w:pStyle w:val="p1"/>
-        <w:rPr>
-          <w:rFonts w:ascii="Calibri" w:hAnsi="Calibri" w:cs="Calibri"/>
-          <w:b/>
-          <w:sz w:val="22"/>
-          <w:szCs w:val="22"/>
-        </w:rPr>
-      </w:pPr>
-    </w:p>
-    <w:p>
-      <w:pPr>
-        <w:pStyle w:val="p1"/>
-        <w:rPr>
-          <w:rFonts w:ascii="Calibri" w:hAnsi="Calibri" w:cs="Calibri"/>
-          <w:sz w:val="22"/>
-          <w:szCs w:val="22"/>
-        </w:rPr>
-      </w:pPr>
-      <w:r>
-        <w:rPr>
-          <w:rStyle w:val="s1"/>
-          <w:rFonts w:ascii="Calibri" w:hAnsi="Calibri" w:cs="Calibri"/>
-          <w:b/>
-          <w:sz w:val="22"/>
-          <w:szCs w:val="22"/>
-        </w:rPr>
-        <w:t xml:space="preserve">Nombre y firma del paciente: </w:t>
-      </w:r>
-      <w:r>
-        <w:rPr>
-          <w:rStyle w:val="s1"/>
-          <w:rFonts w:ascii="Calibri" w:hAnsi="Calibri" w:cs="Calibri"/>
-          <w:sz w:val="22"/>
-          <w:szCs w:val="22"/>
-        </w:rPr>
-        <w:t xml:space="preserve">   $</w:t>
+          <w:sz w:val="22"/>
+          <w:szCs w:val="22"/>
+        </w:rPr>
+        <w:t xml:space="preserve"> Teléfono: $</w:t>
       </w:r>
       <w:proofErr w:type="spellStart"/>
       <w:r>
@@ -1175,7 +1506,7 @@
           <w:sz w:val="22"/>
           <w:szCs w:val="22"/>
         </w:rPr>
-        <w:t>pacientenombre</w:t>
+        <w:t>pacientecel</w:t>
       </w:r>
       <w:proofErr w:type="spellEnd"/>
     </w:p>
@@ -1183,254 +1514,6 @@
       <w:pPr>
         <w:pStyle w:val="p1"/>
         <w:rPr>
-          <w:rFonts w:ascii="Calibri" w:hAnsi="Calibri" w:cs="Calibri"/>
-          <w:sz w:val="22"/>
-          <w:szCs w:val="22"/>
-        </w:rPr>
-      </w:pPr>
-      <w:r>
-        <w:rPr>
-          <w:rStyle w:val="s1"/>
-          <w:rFonts w:ascii="Calibri" w:hAnsi="Calibri" w:cs="Calibri"/>
-          <w:sz w:val="22"/>
-          <w:szCs w:val="22"/>
-        </w:rPr>
-        <w:t>Domicilio:</w:t>
-      </w:r>
-    </w:p>
-    <w:p>
-      <w:pPr>
-        <w:pStyle w:val="p1"/>
-        <w:rPr>
-          <w:rStyle w:val="s1"/>
-          <w:rFonts w:ascii="Calibri" w:hAnsi="Calibri" w:cs="Calibri"/>
-          <w:sz w:val="22"/>
-          <w:szCs w:val="22"/>
-        </w:rPr>
-      </w:pPr>
-      <w:r>
-        <w:rPr>
-          <w:rStyle w:val="s1"/>
-          <w:rFonts w:ascii="Calibri" w:hAnsi="Calibri" w:cs="Calibri"/>
-          <w:sz w:val="22"/>
-          <w:szCs w:val="22"/>
-        </w:rPr>
-        <w:t>Calle:  $</w:t>
-      </w:r>
-      <w:proofErr w:type="spellStart"/>
-      <w:r>
-        <w:rPr>
-          <w:rStyle w:val="s1"/>
-          <w:rFonts w:ascii="Calibri" w:hAnsi="Calibri" w:cs="Calibri"/>
-          <w:sz w:val="22"/>
-          <w:szCs w:val="22"/>
-        </w:rPr>
-        <w:t>pacientecalle</w:t>
-      </w:r>
-      <w:proofErr w:type="spellEnd"/>
-      <w:r>
-        <w:rPr>
-          <w:rStyle w:val="s1"/>
-          <w:rFonts w:ascii="Calibri" w:hAnsi="Calibri" w:cs="Calibri"/>
-          <w:sz w:val="22"/>
-          <w:szCs w:val="22"/>
-        </w:rPr>
-        <w:t xml:space="preserve"> Numero</w:t>
-      </w:r>
-      <w:r>
-        <w:rPr>
-          <w:rStyle w:val="s1"/>
-          <w:rFonts w:ascii="Calibri" w:hAnsi="Calibri" w:cs="Calibri"/>
-          <w:sz w:val="22"/>
-          <w:szCs w:val="22"/>
-        </w:rPr>
-        <w:t>:</w:t>
-      </w:r>
-      <w:r>
-        <w:rPr>
-          <w:rStyle w:val="s1"/>
-          <w:rFonts w:ascii="Calibri" w:hAnsi="Calibri" w:cs="Calibri"/>
-          <w:sz w:val="22"/>
-          <w:szCs w:val="22"/>
-        </w:rPr>
-        <w:t xml:space="preserve">   $</w:t>
-      </w:r>
-      <w:proofErr w:type="spellStart"/>
-      <w:r>
-        <w:rPr>
-          <w:rStyle w:val="s1"/>
-          <w:rFonts w:ascii="Calibri" w:hAnsi="Calibri" w:cs="Calibri"/>
-          <w:sz w:val="22"/>
-          <w:szCs w:val="22"/>
-        </w:rPr>
-        <w:t>pacientenumero</w:t>
-      </w:r>
-      <w:proofErr w:type="spellEnd"/>
-    </w:p>
-    <w:p>
-      <w:pPr>
-        <w:pStyle w:val="p1"/>
-        <w:rPr>
-          <w:rFonts w:ascii="Calibri" w:hAnsi="Calibri" w:cs="Calibri"/>
-          <w:sz w:val="22"/>
-          <w:szCs w:val="22"/>
-        </w:rPr>
-      </w:pPr>
-      <w:r>
-        <w:rPr>
-          <w:rStyle w:val="s1"/>
-          <w:rFonts w:ascii="Calibri" w:hAnsi="Calibri" w:cs="Calibri"/>
-          <w:sz w:val="22"/>
-          <w:szCs w:val="22"/>
-        </w:rPr>
-        <w:t>Colonia:  $</w:t>
-      </w:r>
-      <w:proofErr w:type="spellStart"/>
-      <w:proofErr w:type="gramStart"/>
-      <w:r>
-        <w:rPr>
-          <w:rStyle w:val="s1"/>
-          <w:rFonts w:ascii="Calibri" w:hAnsi="Calibri" w:cs="Calibri"/>
-          <w:sz w:val="22"/>
-          <w:szCs w:val="22"/>
-        </w:rPr>
-        <w:t>pacientecolonia</w:t>
-      </w:r>
-      <w:proofErr w:type="spellEnd"/>
-      <w:r>
-        <w:rPr>
-          <w:rStyle w:val="s1"/>
-          <w:rFonts w:ascii="Calibri" w:hAnsi="Calibri" w:cs="Calibri"/>
-          <w:sz w:val="22"/>
-          <w:szCs w:val="22"/>
-        </w:rPr>
-        <w:t xml:space="preserve">  C.P</w:t>
-      </w:r>
-      <w:r>
-        <w:rPr>
-          <w:rStyle w:val="s1"/>
-          <w:rFonts w:ascii="Calibri" w:hAnsi="Calibri" w:cs="Calibri"/>
-          <w:sz w:val="22"/>
-          <w:szCs w:val="22"/>
-        </w:rPr>
-        <w:t>.</w:t>
-      </w:r>
-      <w:proofErr w:type="gramEnd"/>
-      <w:r>
-        <w:rPr>
-          <w:rStyle w:val="s1"/>
-          <w:rFonts w:ascii="Calibri" w:hAnsi="Calibri" w:cs="Calibri"/>
-          <w:sz w:val="22"/>
-          <w:szCs w:val="22"/>
-        </w:rPr>
-        <w:t>:</w:t>
-      </w:r>
-      <w:r>
-        <w:rPr>
-          <w:rStyle w:val="s1"/>
-          <w:rFonts w:ascii="Calibri" w:hAnsi="Calibri" w:cs="Calibri"/>
-          <w:sz w:val="22"/>
-          <w:szCs w:val="22"/>
-        </w:rPr>
-        <w:t xml:space="preserve"> $</w:t>
-      </w:r>
-      <w:proofErr w:type="spellStart"/>
-      <w:r>
-        <w:rPr>
-          <w:rStyle w:val="s1"/>
-          <w:rFonts w:ascii="Calibri" w:hAnsi="Calibri" w:cs="Calibri"/>
-          <w:sz w:val="22"/>
-          <w:szCs w:val="22"/>
-        </w:rPr>
-        <w:t>pacientecp</w:t>
-      </w:r>
-      <w:proofErr w:type="spellEnd"/>
-    </w:p>
-    <w:p>
-      <w:pPr>
-        <w:pStyle w:val="p1"/>
-        <w:rPr>
-          <w:rFonts w:ascii="Calibri" w:hAnsi="Calibri" w:cs="Calibri"/>
-          <w:sz w:val="22"/>
-          <w:szCs w:val="22"/>
-        </w:rPr>
-      </w:pPr>
-      <w:r>
-        <w:rPr>
-          <w:rStyle w:val="s1"/>
-          <w:rFonts w:ascii="Calibri" w:hAnsi="Calibri" w:cs="Calibri"/>
-          <w:sz w:val="22"/>
-          <w:szCs w:val="22"/>
-        </w:rPr>
-        <w:t>Alcaldía/Municipio: $</w:t>
-      </w:r>
-      <w:proofErr w:type="spellStart"/>
-      <w:proofErr w:type="gramStart"/>
-      <w:r>
-        <w:rPr>
-          <w:rStyle w:val="s1"/>
-          <w:rFonts w:ascii="Calibri" w:hAnsi="Calibri" w:cs="Calibri"/>
-          <w:sz w:val="22"/>
-          <w:szCs w:val="22"/>
-        </w:rPr>
-        <w:t>pacientecd</w:t>
-      </w:r>
-      <w:proofErr w:type="spellEnd"/>
-      <w:r>
-        <w:rPr>
-          <w:rStyle w:val="s1"/>
-          <w:rFonts w:ascii="Calibri" w:hAnsi="Calibri" w:cs="Calibri"/>
-          <w:sz w:val="22"/>
-          <w:szCs w:val="22"/>
-        </w:rPr>
-        <w:t xml:space="preserve">  Entidad</w:t>
-      </w:r>
-      <w:proofErr w:type="gramEnd"/>
-      <w:r>
-        <w:rPr>
-          <w:rStyle w:val="s1"/>
-          <w:rFonts w:ascii="Calibri" w:hAnsi="Calibri" w:cs="Calibri"/>
-          <w:sz w:val="22"/>
-          <w:szCs w:val="22"/>
-        </w:rPr>
-        <w:t xml:space="preserve"> Federativa:$</w:t>
-      </w:r>
-      <w:proofErr w:type="spellStart"/>
-      <w:r>
-        <w:rPr>
-          <w:rStyle w:val="s1"/>
-          <w:rFonts w:ascii="Calibri" w:hAnsi="Calibri" w:cs="Calibri"/>
-          <w:sz w:val="22"/>
-          <w:szCs w:val="22"/>
-        </w:rPr>
-        <w:t>pacientepais</w:t>
-      </w:r>
-      <w:proofErr w:type="spellEnd"/>
-      <w:r>
-        <w:rPr>
-          <w:rStyle w:val="s1"/>
-          <w:rFonts w:ascii="Calibri" w:hAnsi="Calibri" w:cs="Calibri"/>
-          <w:sz w:val="22"/>
-          <w:szCs w:val="22"/>
-        </w:rPr>
-        <w:t xml:space="preserve"> Teléfono: $</w:t>
-      </w:r>
-      <w:proofErr w:type="spellStart"/>
-      <w:r>
-        <w:rPr>
-          <w:rStyle w:val="s1"/>
-          <w:rFonts w:ascii="Calibri" w:hAnsi="Calibri" w:cs="Calibri"/>
-          <w:sz w:val="22"/>
-          <w:szCs w:val="22"/>
-        </w:rPr>
-        <w:t>pacientecel</w:t>
-      </w:r>
-      <w:proofErr w:type="spellEnd"/>
-    </w:p>
-    <w:p>
-      <w:pPr>
-        <w:pStyle w:val="p1"/>
-        <w:rPr>
           <w:rStyle w:val="s1"/>
           <w:rFonts w:ascii="Calibri" w:hAnsi="Calibri" w:cs="Calibri"/>
           <w:sz w:val="22"/>
@@ -1467,6 +1550,7 @@
           <w:rFonts w:ascii="Calibri" w:hAnsi="Calibri" w:cs="Calibri"/>
           <w:sz w:val="22"/>
           <w:szCs w:val="22"/>
+          <w:u w:val="single"/>
         </w:rPr>
       </w:pPr>
     </w:p>
@@ -1909,47 +1993,7 @@
           <w:sz w:val="22"/>
           <w:szCs w:val="22"/>
         </w:rPr>
-        <w:t>Personales del "Expediente Clínico de la Clínica CENTRO MEDICO MUJER" el cual tiene su fundamento legal en la Constitución Política de los Estados Unidos Mexicanos (Última reforma publicada en el DOF: 09/08/2012) Artículos 2 apartado B, Fracciones III y VIII, 4, 6 y 16; Estatuto de Gobierno del Distrito Federal (GODF: Ultima Reforma publicada en el DOF: 07/06/2012), Articulo 13, Apartado B, Fracción I, 27 y 77 Bis 37, Fracción VII; Ley Orgánicas de la Administración pública del Distrito Federal (GODF: el 17/06/2011); Articulo 29 fracciones I, III, V, IX, y XI; Ley de Salud del Distrito Federal (</w:t>
-      </w:r>
-      <w:proofErr w:type="spellStart"/>
-      <w:r>
-        <w:rPr>
-          <w:rStyle w:val="s1"/>
-          <w:rFonts w:ascii="Calibri" w:hAnsi="Calibri" w:cs="Calibri"/>
-          <w:sz w:val="22"/>
-          <w:szCs w:val="22"/>
-        </w:rPr>
-        <w:t>Ultima</w:t>
-      </w:r>
-      <w:proofErr w:type="spellEnd"/>
-      <w:r>
-        <w:rPr>
-          <w:rStyle w:val="s1"/>
-          <w:rFonts w:ascii="Calibri" w:hAnsi="Calibri" w:cs="Calibri"/>
-          <w:sz w:val="22"/>
-          <w:szCs w:val="22"/>
-        </w:rPr>
-        <w:t xml:space="preserve"> actualización en la GODF 17/08/2012); Artículo 11 fracción XVI; Ley de Protección de Datos Personales para el Distrito Federal (GODF 3 de Octubre de 2008), Artículos 7, 8,9,13, 14, 15 y 18; Ley de transparencia y Acceso a la Información pública del Distrito Federal (Ultima reforma publicada en la GODF 29/08/2011) Artículos 36 y 38 fracciones | y IV; Ley de Archivos del Distrito Federal (GODF: 08/10/08) Artículos 3 Fracción IX, 30, Fracciones VI y VII, 31, 32, 33, 34, 35 fracciones VII y VIII; Reglamento de la Ley General de salud en materia de Protección Social en Salud (DOF: 08/06/2011), Articulo 67; Reglamento de la Ley General de Salud en Materia de Prestación de Servicios de Atención Medica (DOF: 04/12/20009) Articulo 81; reglamento de la Ley de Salud del Distrito Federal (</w:t>
-      </w:r>
-      <w:proofErr w:type="spellStart"/>
-      <w:r>
-        <w:rPr>
-          <w:rStyle w:val="s1"/>
-          <w:rFonts w:ascii="Calibri" w:hAnsi="Calibri" w:cs="Calibri"/>
-          <w:sz w:val="22"/>
-          <w:szCs w:val="22"/>
-        </w:rPr>
-        <w:t>Ultima</w:t>
-      </w:r>
-      <w:proofErr w:type="spellEnd"/>
-      <w:r>
-        <w:rPr>
-          <w:rStyle w:val="s1"/>
-          <w:rFonts w:ascii="Calibri" w:hAnsi="Calibri" w:cs="Calibri"/>
-          <w:sz w:val="22"/>
-          <w:szCs w:val="22"/>
-        </w:rPr>
-        <w:t xml:space="preserve"> actualización en la GODF: 07 de Julio del 2011) Artículos 62, 196, 201 y 330; Reglamento del Ley de Transparencia y Acceso a la Información Pública del DF (GODF; el 25/11/2011) Artículos 23, 29, 30 y 31; Reglamento de la Ley General de Salud en materia de Prestación de Servicios de Atención Medica (DOF; 04/12/2009), Artículos 32, 80, 81, 82, 134, 248;</w:t>
+        <w:t>Personales del "Expediente Clínico de la Clínica CENTRO MEDICO MUJER" el cual tiene su fundamento legal en la Constitución Política de los Estados Unidos Mexicanos (Última reforma publicada en el DOF: 09/08/2012) Artículos 2 apartado B, Fracciones III y VIII, 4, 6 y 16; Estatuto de Gobierno del Distrito Federal (GODF: Ultima Reforma publicada en el DOF: 07/06/2012), Articulo 13, Apartado B, Fracción I, 27 y 77 Bis 37, Fracción VII; Ley Orgánicas de la Administración pública del Distrito Federal (GODF: el 17/06/2011); Articulo 29 fracciones I, III, V, IX, y XI; Ley de Salud del Distrito Federal (Ultima actualización en la GODF 17/08/2012); Artículo 11 fracción XVI; Ley de Protección de Datos Personales para el Distrito Federal (GODF 3 de Octubre de 2008), Artículos 7, 8,9,13, 14, 15 y 18; Ley de transparencia y Acceso a la Información pública del Distrito Federal (Ultima reforma publicada en la GODF 29/08/2011) Artículos 36 y 38 fracciones | y IV; Ley de Archivos del Distrito Federal (GODF: 08/10/08) Artículos 3 Fracción IX, 30, Fracciones VI y VII, 31, 32, 33, 34, 35 fracciones VII y VIII; Reglamento de la Ley General de salud en materia de Protección Social en Salud (DOF: 08/06/2011), Articulo 67; Reglamento de la Ley General de Salud en Materia de Prestación de Servicios de Atención Medica (DOF: 04/12/20009) Articulo 81; reglamento de la Ley de Salud del Distrito Federal (Ultima actualización en la GODF: 07 de Julio del 2011) Artículos 62, 196, 201 y 330; Reglamento del Ley de Transparencia y Acceso a la Información Pública del DF (GODF; el 25/11/2011) Artículos 23, 29, 30 y 31; Reglamento de la Ley General de Salud en materia de Prestación de Servicios de Atención Medica (DOF; 04/12/2009), Artículos 32, 80, 81, 82, 134, 248;</w:t>
       </w:r>
     </w:p>
     <w:p>
@@ -2009,7 +2053,27 @@
           <w:sz w:val="22"/>
           <w:szCs w:val="22"/>
         </w:rPr>
-        <w:t>5 Y 6; Norma Oficial Mexicana NOM 24-SSA3-2010 "Del Expediente Clínico - Electrónico" (DOF:</w:t>
+        <w:t xml:space="preserve">5 </w:t>
+      </w:r>
+      <w:proofErr w:type="gramStart"/>
+      <w:r>
+        <w:rPr>
+          <w:rStyle w:val="s1"/>
+          <w:rFonts w:ascii="Calibri" w:hAnsi="Calibri" w:cs="Calibri"/>
+          <w:sz w:val="22"/>
+          <w:szCs w:val="22"/>
+        </w:rPr>
+        <w:t>Y</w:t>
+      </w:r>
+      <w:proofErr w:type="gramEnd"/>
+      <w:r>
+        <w:rPr>
+          <w:rStyle w:val="s1"/>
+          <w:rFonts w:ascii="Calibri" w:hAnsi="Calibri" w:cs="Calibri"/>
+          <w:sz w:val="22"/>
+          <w:szCs w:val="22"/>
+        </w:rPr>
+        <w:t xml:space="preserve"> 6; Norma Oficial Mexicana NOM 24-SSA3-2010 "Del Expediente Clínico - Electrónico" (DOF:</w:t>
       </w:r>
     </w:p>
     <w:p>
@@ -2584,25 +2648,7 @@
           <w:color w:val="000000" w:themeColor="text1"/>
           <w:lang w:val="es-ES"/>
         </w:rPr>
-        <w:t xml:space="preserve"> años quien acude a la Clínica Centro Médico Mujer para interrupción legal del embarazo, se interroga antecedentes patológicos sin importancia, sin </w:t>
-      </w:r>
-      <w:proofErr w:type="spellStart"/>
-      <w:r>
-        <w:rPr>
-          <w:rFonts w:ascii="Calibri" w:eastAsia="Calibri" w:hAnsi="Calibri" w:cs="Calibri"/>
-          <w:color w:val="000000" w:themeColor="text1"/>
-          <w:lang w:val="es-ES"/>
-        </w:rPr>
-        <w:t>coagulopatías</w:t>
-      </w:r>
-      <w:proofErr w:type="spellEnd"/>
-      <w:r>
-        <w:rPr>
-          <w:rFonts w:ascii="Calibri" w:eastAsia="Calibri" w:hAnsi="Calibri" w:cs="Calibri"/>
-          <w:color w:val="000000" w:themeColor="text1"/>
-          <w:lang w:val="es-ES"/>
-        </w:rPr>
-        <w:t xml:space="preserve"> por lo que no se requieren exámenes preoperatorios.</w:t>
+        <w:t xml:space="preserve"> años quien acude a la Clínica Centro Médico Mujer para interrupción legal del embarazo, se interroga antecedentes patológicos sin importancia, sin coagulopatías por lo que no se requieren exámenes preoperatorios.</w:t>
       </w:r>
     </w:p>
     <w:p>
@@ -2811,7 +2857,23 @@
           <w:color w:val="000000" w:themeColor="text1"/>
           <w:lang w:val="es-ES"/>
         </w:rPr>
-        <w:t xml:space="preserve"> Se realiza rastreo </w:t>
+        <w:t xml:space="preserve"> Se realiza rastreo ultrasonográfico repo</w:t>
+      </w:r>
+      <w:r>
+        <w:rPr>
+          <w:rFonts w:ascii="Calibri" w:eastAsia="Calibri" w:hAnsi="Calibri" w:cs="Calibri"/>
+          <w:color w:val="000000" w:themeColor="text1"/>
+          <w:lang w:val="es-ES"/>
+        </w:rPr>
+        <w:t xml:space="preserve">rtando embarazo intrauterino de </w:t>
+      </w:r>
+      <w:r>
+        <w:rPr>
+          <w:rFonts w:ascii="Calibri" w:eastAsia="Calibri" w:hAnsi="Calibri" w:cs="Calibri"/>
+          <w:color w:val="000000" w:themeColor="text1"/>
+          <w:lang w:val="es-ES"/>
+        </w:rPr>
+        <w:t>[</w:t>
       </w:r>
       <w:proofErr w:type="spellStart"/>
       <w:r>
@@ -2820,7 +2882,7 @@
           <w:color w:val="000000" w:themeColor="text1"/>
           <w:lang w:val="es-ES"/>
         </w:rPr>
-        <w:t>ultrasonográfico</w:t>
+        <w:t>pacienteusg</w:t>
       </w:r>
       <w:proofErr w:type="spellEnd"/>
       <w:r>
@@ -2829,15 +2891,15 @@
           <w:color w:val="000000" w:themeColor="text1"/>
           <w:lang w:val="es-ES"/>
         </w:rPr>
-        <w:t xml:space="preserve"> repo</w:t>
-      </w:r>
-      <w:r>
-        <w:rPr>
-          <w:rFonts w:ascii="Calibri" w:eastAsia="Calibri" w:hAnsi="Calibri" w:cs="Calibri"/>
-          <w:color w:val="000000" w:themeColor="text1"/>
-          <w:lang w:val="es-ES"/>
-        </w:rPr>
-        <w:t>rtando embarazo intrauterino de $</w:t>
+        <w:t>]</w:t>
+      </w:r>
+      <w:r>
+        <w:rPr>
+          <w:rFonts w:ascii="Calibri" w:eastAsia="Calibri" w:hAnsi="Calibri" w:cs="Calibri"/>
+          <w:color w:val="000000" w:themeColor="text1"/>
+          <w:lang w:val="es-ES"/>
+        </w:rPr>
+        <w:t xml:space="preserve"> semanas de gestación. Se explican métodos de interrupción de embarazo y métodos anticonceptivos, por lo que decide realizar Interrupción Legal de Embarazo por Aspiración Manual </w:t>
       </w:r>
       <w:proofErr w:type="spellStart"/>
       <w:r>
@@ -2846,6 +2908,260 @@
           <w:color w:val="000000" w:themeColor="text1"/>
           <w:lang w:val="es-ES"/>
         </w:rPr>
+        <w:t>Endouterina</w:t>
+      </w:r>
+      <w:proofErr w:type="spellEnd"/>
+      <w:r>
+        <w:rPr>
+          <w:rFonts w:ascii="Calibri" w:eastAsia="Calibri" w:hAnsi="Calibri" w:cs="Calibri"/>
+          <w:color w:val="000000" w:themeColor="text1"/>
+          <w:lang w:val="es-ES"/>
+        </w:rPr>
+        <w:t xml:space="preserve">. Se prepara para procedimiento. </w:t>
+      </w:r>
+    </w:p>
+    <w:p>
+      <w:pPr>
+        <w:rPr>
+          <w:rFonts w:ascii="Calibri" w:eastAsia="Calibri" w:hAnsi="Calibri" w:cs="Calibri"/>
+          <w:color w:val="000000" w:themeColor="text1"/>
+        </w:rPr>
+      </w:pPr>
+      <w:r>
+        <w:rPr>
+          <w:rFonts w:ascii="Calibri" w:eastAsia="Calibri" w:hAnsi="Calibri" w:cs="Calibri"/>
+          <w:color w:val="000000" w:themeColor="text1"/>
+          <w:lang w:val="es-ES"/>
+        </w:rPr>
+        <w:t xml:space="preserve"> </w:t>
+      </w:r>
+    </w:p>
+    <w:p>
+      <w:pPr>
+        <w:rPr>
+          <w:rFonts w:ascii="Calibri" w:eastAsia="Calibri" w:hAnsi="Calibri" w:cs="Calibri"/>
+          <w:color w:val="000000" w:themeColor="text1"/>
+        </w:rPr>
+      </w:pPr>
+      <w:r>
+        <w:rPr>
+          <w:rFonts w:ascii="Calibri" w:eastAsia="Calibri" w:hAnsi="Calibri" w:cs="Calibri"/>
+          <w:color w:val="000000" w:themeColor="text1"/>
+          <w:lang w:val="es-ES"/>
+        </w:rPr>
+        <w:t xml:space="preserve"> </w:t>
+      </w:r>
+    </w:p>
+    <w:p>
+      <w:pPr>
+        <w:jc w:val="center"/>
+        <w:rPr>
+          <w:rFonts w:ascii="Calibri" w:eastAsia="Calibri" w:hAnsi="Calibri" w:cs="Calibri"/>
+          <w:color w:val="000000" w:themeColor="text1"/>
+        </w:rPr>
+      </w:pPr>
+      <w:r>
+        <w:rPr>
+          <w:rFonts w:ascii="Calibri" w:eastAsia="Calibri" w:hAnsi="Calibri" w:cs="Calibri"/>
+          <w:color w:val="000000" w:themeColor="text1"/>
+          <w:lang w:val="es-ES"/>
+        </w:rPr>
+        <w:t>_______________________________________________</w:t>
+      </w:r>
+    </w:p>
+    <w:p>
+      <w:pPr>
+        <w:jc w:val="center"/>
+        <w:rPr>
+          <w:rFonts w:ascii="Calibri" w:eastAsia="Calibri" w:hAnsi="Calibri" w:cs="Calibri"/>
+          <w:color w:val="000000" w:themeColor="text1"/>
+        </w:rPr>
+      </w:pPr>
+      <w:r>
+        <w:rPr>
+          <w:rFonts w:ascii="Calibri" w:eastAsia="Calibri" w:hAnsi="Calibri" w:cs="Calibri"/>
+          <w:color w:val="000000" w:themeColor="text1"/>
+          <w:lang w:val="es-ES"/>
+        </w:rPr>
+        <w:t>NOMBRE DEL MÉDICO QUE DA LA ORIENTACIÓN (FIRMA Y SELLO)</w:t>
+      </w:r>
+    </w:p>
+    <w:p>
+      <w:pPr>
+        <w:rPr>
+          <w:rFonts w:ascii="Calibri" w:eastAsia="Calibri" w:hAnsi="Calibri" w:cs="Calibri"/>
+          <w:color w:val="000000" w:themeColor="text1"/>
+        </w:rPr>
+      </w:pPr>
+      <w:r>
+        <w:rPr>
+          <w:rFonts w:ascii="Calibri" w:eastAsia="Calibri" w:hAnsi="Calibri" w:cs="Calibri"/>
+          <w:color w:val="000000" w:themeColor="text1"/>
+          <w:lang w:val="es-ES"/>
+        </w:rPr>
+        <w:t xml:space="preserve"> </w:t>
+      </w:r>
+    </w:p>
+    <w:p>
+      <w:pPr>
+        <w:jc w:val="center"/>
+        <w:rPr>
+          <w:rFonts w:ascii="Calibri" w:eastAsia="Calibri" w:hAnsi="Calibri" w:cs="Calibri"/>
+          <w:color w:val="000000" w:themeColor="text1"/>
+          <w:lang w:val="es-ES"/>
+        </w:rPr>
+      </w:pPr>
+    </w:p>
+    <w:p>
+      <w:pPr>
+        <w:jc w:val="center"/>
+        <w:rPr>
+          <w:rFonts w:ascii="Calibri" w:eastAsia="Calibri" w:hAnsi="Calibri" w:cs="Calibri"/>
+          <w:color w:val="000000" w:themeColor="text1"/>
+          <w:lang w:val="es-ES"/>
+        </w:rPr>
+      </w:pPr>
+    </w:p>
+    <w:p>
+      <w:pPr>
+        <w:jc w:val="center"/>
+        <w:rPr>
+          <w:rFonts w:ascii="Calibri" w:eastAsia="Calibri" w:hAnsi="Calibri" w:cs="Calibri"/>
+          <w:b/>
+          <w:bCs/>
+          <w:color w:val="000000" w:themeColor="text1"/>
+        </w:rPr>
+      </w:pPr>
+      <w:r>
+        <w:rPr>
+          <w:rFonts w:ascii="Calibri" w:eastAsia="Calibri" w:hAnsi="Calibri" w:cs="Calibri"/>
+          <w:b/>
+          <w:bCs/>
+          <w:color w:val="000000" w:themeColor="text1"/>
+          <w:lang w:val="es-ES"/>
+        </w:rPr>
+        <w:t>NOTA PREQUIRÚRGICA</w:t>
+      </w:r>
+    </w:p>
+    <w:p>
+      <w:pPr>
+        <w:rPr>
+          <w:rFonts w:ascii="Calibri" w:eastAsia="Calibri" w:hAnsi="Calibri" w:cs="Calibri"/>
+          <w:color w:val="000000" w:themeColor="text1"/>
+        </w:rPr>
+      </w:pPr>
+      <w:r>
+        <w:rPr>
+          <w:rFonts w:ascii="Calibri" w:eastAsia="Calibri" w:hAnsi="Calibri" w:cs="Calibri"/>
+          <w:color w:val="000000" w:themeColor="text1"/>
+          <w:lang w:val="es-ES"/>
+        </w:rPr>
+        <w:t xml:space="preserve">HORA: </w:t>
+      </w:r>
+      <w:r>
+        <w:rPr>
+          <w:rFonts w:ascii="Calibri" w:eastAsia="Calibri" w:hAnsi="Calibri" w:cs="Calibri"/>
+          <w:b/>
+          <w:bCs/>
+          <w:color w:val="000000" w:themeColor="text1"/>
+          <w:u w:val="single"/>
+          <w:lang w:val="es-ES"/>
+        </w:rPr>
+        <w:t xml:space="preserve">             </w:t>
+      </w:r>
+      <w:r>
+        <w:rPr>
+          <w:rFonts w:ascii="Calibri" w:eastAsia="Calibri" w:hAnsi="Calibri" w:cs="Calibri"/>
+          <w:b/>
+          <w:bCs/>
+          <w:color w:val="000000" w:themeColor="text1"/>
+          <w:u w:val="single"/>
+          <w:lang w:val="es-ES"/>
+        </w:rPr>
+        <w:t xml:space="preserve">   </w:t>
+      </w:r>
+    </w:p>
+    <w:p>
+      <w:pPr>
+        <w:rPr>
+          <w:rFonts w:ascii="Calibri" w:eastAsia="Calibri" w:hAnsi="Calibri" w:cs="Calibri"/>
+          <w:color w:val="000000" w:themeColor="text1"/>
+        </w:rPr>
+      </w:pPr>
+      <w:r>
+        <w:rPr>
+          <w:rFonts w:ascii="Calibri" w:eastAsia="Calibri" w:hAnsi="Calibri" w:cs="Calibri"/>
+          <w:color w:val="000000" w:themeColor="text1"/>
+          <w:lang w:val="es-ES"/>
+        </w:rPr>
+        <w:t xml:space="preserve"> </w:t>
+      </w:r>
+    </w:p>
+    <w:p>
+      <w:pPr>
+        <w:jc w:val="both"/>
+        <w:rPr>
+          <w:rFonts w:ascii="Calibri" w:eastAsia="Calibri" w:hAnsi="Calibri" w:cs="Calibri"/>
+          <w:color w:val="000000" w:themeColor="text1"/>
+        </w:rPr>
+      </w:pPr>
+      <w:r>
+        <w:rPr>
+          <w:rFonts w:ascii="Calibri" w:eastAsia="Calibri" w:hAnsi="Calibri" w:cs="Calibri"/>
+          <w:color w:val="000000" w:themeColor="text1"/>
+          <w:lang w:val="es-ES"/>
+        </w:rPr>
+        <w:t xml:space="preserve">Paciente femenina de </w:t>
+      </w:r>
+      <w:r>
+        <w:rPr>
+          <w:rFonts w:ascii="Calibri" w:eastAsia="Calibri" w:hAnsi="Calibri" w:cs="Calibri"/>
+          <w:color w:val="000000" w:themeColor="text1"/>
+          <w:lang w:val="es-ES"/>
+        </w:rPr>
+        <w:t>$</w:t>
+      </w:r>
+      <w:proofErr w:type="spellStart"/>
+      <w:r>
+        <w:rPr>
+          <w:rFonts w:ascii="Calibri" w:eastAsia="Calibri" w:hAnsi="Calibri" w:cs="Calibri"/>
+          <w:color w:val="000000" w:themeColor="text1"/>
+          <w:lang w:val="es-ES"/>
+        </w:rPr>
+        <w:t>pacienteedad</w:t>
+      </w:r>
+      <w:proofErr w:type="spellEnd"/>
+      <w:r>
+        <w:rPr>
+          <w:rFonts w:ascii="Calibri" w:eastAsia="Calibri" w:hAnsi="Calibri" w:cs="Calibri"/>
+          <w:color w:val="000000" w:themeColor="text1"/>
+          <w:lang w:val="es-ES"/>
+        </w:rPr>
+        <w:t xml:space="preserve"> </w:t>
+      </w:r>
+      <w:r>
+        <w:rPr>
+          <w:rFonts w:ascii="Calibri" w:eastAsia="Calibri" w:hAnsi="Calibri" w:cs="Calibri"/>
+          <w:color w:val="000000" w:themeColor="text1"/>
+          <w:lang w:val="es-ES"/>
+        </w:rPr>
+        <w:t>años</w:t>
+      </w:r>
+      <w:r>
+        <w:rPr>
+          <w:rFonts w:ascii="Calibri" w:eastAsia="Calibri" w:hAnsi="Calibri" w:cs="Calibri"/>
+          <w:color w:val="000000" w:themeColor="text1"/>
+          <w:lang w:val="es-ES"/>
+        </w:rPr>
+        <w:t>, la cual cursa con embarazo de $</w:t>
+      </w:r>
+      <w:proofErr w:type="spellStart"/>
+      <w:r>
+        <w:rPr>
+          <w:rFonts w:ascii="Calibri" w:eastAsia="Calibri" w:hAnsi="Calibri" w:cs="Calibri"/>
+          <w:color w:val="000000" w:themeColor="text1"/>
+          <w:lang w:val="es-ES"/>
+        </w:rPr>
         <w:t>pacienteusg</w:t>
       </w:r>
       <w:proofErr w:type="spellEnd"/>
@@ -2855,315 +3171,7 @@
           <w:color w:val="000000" w:themeColor="text1"/>
           <w:lang w:val="es-ES"/>
         </w:rPr>
-        <w:t xml:space="preserve"> semanas de gestación. Se explican métodos de interrupción de embarazo y métodos anticonceptivos, por lo que decide realizar Interrupción Legal de Embarazo por Aspiración Manual </w:t>
-      </w:r>
-      <w:proofErr w:type="spellStart"/>
-      <w:r>
-        <w:rPr>
-          <w:rFonts w:ascii="Calibri" w:eastAsia="Calibri" w:hAnsi="Calibri" w:cs="Calibri"/>
-          <w:color w:val="000000" w:themeColor="text1"/>
-          <w:lang w:val="es-ES"/>
-        </w:rPr>
-        <w:t>Endouterina</w:t>
-      </w:r>
-      <w:proofErr w:type="spellEnd"/>
-      <w:r>
-        <w:rPr>
-          <w:rFonts w:ascii="Calibri" w:eastAsia="Calibri" w:hAnsi="Calibri" w:cs="Calibri"/>
-          <w:color w:val="000000" w:themeColor="text1"/>
-          <w:lang w:val="es-ES"/>
-        </w:rPr>
-        <w:t xml:space="preserve">. Se prepara para procedimiento. </w:t>
-      </w:r>
-    </w:p>
-    <w:p>
-      <w:pPr>
-        <w:rPr>
-          <w:rFonts w:ascii="Calibri" w:eastAsia="Calibri" w:hAnsi="Calibri" w:cs="Calibri"/>
-          <w:color w:val="000000" w:themeColor="text1"/>
-        </w:rPr>
-      </w:pPr>
-      <w:r>
-        <w:rPr>
-          <w:rFonts w:ascii="Calibri" w:eastAsia="Calibri" w:hAnsi="Calibri" w:cs="Calibri"/>
-          <w:color w:val="000000" w:themeColor="text1"/>
-          <w:lang w:val="es-ES"/>
-        </w:rPr>
-        <w:t xml:space="preserve"> </w:t>
-      </w:r>
-    </w:p>
-    <w:p>
-      <w:pPr>
-        <w:rPr>
-          <w:rFonts w:ascii="Calibri" w:eastAsia="Calibri" w:hAnsi="Calibri" w:cs="Calibri"/>
-          <w:color w:val="000000" w:themeColor="text1"/>
-        </w:rPr>
-      </w:pPr>
-      <w:r>
-        <w:rPr>
-          <w:rFonts w:ascii="Calibri" w:eastAsia="Calibri" w:hAnsi="Calibri" w:cs="Calibri"/>
-          <w:color w:val="000000" w:themeColor="text1"/>
-          <w:lang w:val="es-ES"/>
-        </w:rPr>
-        <w:t xml:space="preserve"> </w:t>
-      </w:r>
-    </w:p>
-    <w:p>
-      <w:pPr>
-        <w:jc w:val="center"/>
-        <w:rPr>
-          <w:rFonts w:ascii="Calibri" w:eastAsia="Calibri" w:hAnsi="Calibri" w:cs="Calibri"/>
-          <w:color w:val="000000" w:themeColor="text1"/>
-        </w:rPr>
-      </w:pPr>
-      <w:r>
-        <w:rPr>
-          <w:rFonts w:ascii="Calibri" w:eastAsia="Calibri" w:hAnsi="Calibri" w:cs="Calibri"/>
-          <w:color w:val="000000" w:themeColor="text1"/>
-          <w:lang w:val="es-ES"/>
-        </w:rPr>
-        <w:t>_______________________________________________</w:t>
-      </w:r>
-    </w:p>
-    <w:p>
-      <w:pPr>
-        <w:jc w:val="center"/>
-        <w:rPr>
-          <w:rFonts w:ascii="Calibri" w:eastAsia="Calibri" w:hAnsi="Calibri" w:cs="Calibri"/>
-          <w:color w:val="000000" w:themeColor="text1"/>
-        </w:rPr>
-      </w:pPr>
-      <w:r>
-        <w:rPr>
-          <w:rFonts w:ascii="Calibri" w:eastAsia="Calibri" w:hAnsi="Calibri" w:cs="Calibri"/>
-          <w:color w:val="000000" w:themeColor="text1"/>
-          <w:lang w:val="es-ES"/>
-        </w:rPr>
-        <w:t>NOMBRE DEL MÉDICO QUE DA LA ORIENTACIÓN (FIRMA Y SELLO)</w:t>
-      </w:r>
-    </w:p>
-    <w:p>
-      <w:pPr>
-        <w:rPr>
-          <w:rFonts w:ascii="Calibri" w:eastAsia="Calibri" w:hAnsi="Calibri" w:cs="Calibri"/>
-          <w:color w:val="000000" w:themeColor="text1"/>
-        </w:rPr>
-      </w:pPr>
-      <w:r>
-        <w:rPr>
-          <w:rFonts w:ascii="Calibri" w:eastAsia="Calibri" w:hAnsi="Calibri" w:cs="Calibri"/>
-          <w:color w:val="000000" w:themeColor="text1"/>
-          <w:lang w:val="es-ES"/>
-        </w:rPr>
-        <w:t xml:space="preserve"> </w:t>
-      </w:r>
-    </w:p>
-    <w:p>
-      <w:pPr>
-        <w:jc w:val="center"/>
-        <w:rPr>
-          <w:rFonts w:ascii="Calibri" w:eastAsia="Calibri" w:hAnsi="Calibri" w:cs="Calibri"/>
-          <w:color w:val="000000" w:themeColor="text1"/>
-          <w:lang w:val="es-ES"/>
-        </w:rPr>
-      </w:pPr>
-    </w:p>
-    <w:p>
-      <w:pPr>
-        <w:jc w:val="center"/>
-        <w:rPr>
-          <w:rFonts w:ascii="Calibri" w:eastAsia="Calibri" w:hAnsi="Calibri" w:cs="Calibri"/>
-          <w:color w:val="000000" w:themeColor="text1"/>
-          <w:lang w:val="es-ES"/>
-        </w:rPr>
-      </w:pPr>
-    </w:p>
-    <w:p>
-      <w:pPr>
-        <w:jc w:val="center"/>
-        <w:rPr>
-          <w:rFonts w:ascii="Calibri" w:eastAsia="Calibri" w:hAnsi="Calibri" w:cs="Calibri"/>
-          <w:b/>
-          <w:bCs/>
-          <w:color w:val="000000" w:themeColor="text1"/>
-        </w:rPr>
-      </w:pPr>
-      <w:r>
-        <w:rPr>
-          <w:rFonts w:ascii="Calibri" w:eastAsia="Calibri" w:hAnsi="Calibri" w:cs="Calibri"/>
-          <w:b/>
-          <w:bCs/>
-          <w:color w:val="000000" w:themeColor="text1"/>
-          <w:lang w:val="es-ES"/>
-        </w:rPr>
-        <w:t>NOTA PREQUIRÚRGICA</w:t>
-      </w:r>
-    </w:p>
-    <w:p>
-      <w:pPr>
-        <w:rPr>
-          <w:rFonts w:ascii="Calibri" w:eastAsia="Calibri" w:hAnsi="Calibri" w:cs="Calibri"/>
-          <w:color w:val="000000" w:themeColor="text1"/>
-        </w:rPr>
-      </w:pPr>
-      <w:r>
-        <w:rPr>
-          <w:rFonts w:ascii="Calibri" w:eastAsia="Calibri" w:hAnsi="Calibri" w:cs="Calibri"/>
-          <w:color w:val="000000" w:themeColor="text1"/>
-          <w:lang w:val="es-ES"/>
-        </w:rPr>
-        <w:t xml:space="preserve">HORA: </w:t>
-      </w:r>
-      <w:r>
-        <w:rPr>
-          <w:rFonts w:ascii="Calibri" w:eastAsia="Calibri" w:hAnsi="Calibri" w:cs="Calibri"/>
-          <w:b/>
-          <w:bCs/>
-          <w:color w:val="000000" w:themeColor="text1"/>
-          <w:u w:val="single"/>
-          <w:lang w:val="es-ES"/>
-        </w:rPr>
-        <w:t xml:space="preserve">             </w:t>
-      </w:r>
-      <w:r>
-        <w:rPr>
-          <w:rFonts w:ascii="Calibri" w:eastAsia="Calibri" w:hAnsi="Calibri" w:cs="Calibri"/>
-          <w:b/>
-          <w:bCs/>
-          <w:color w:val="000000" w:themeColor="text1"/>
-          <w:u w:val="single"/>
-          <w:lang w:val="es-ES"/>
-        </w:rPr>
-        <w:t xml:space="preserve">   </w:t>
-      </w:r>
-    </w:p>
-    <w:p>
-      <w:pPr>
-        <w:rPr>
-          <w:rFonts w:ascii="Calibri" w:eastAsia="Calibri" w:hAnsi="Calibri" w:cs="Calibri"/>
-          <w:color w:val="000000" w:themeColor="text1"/>
-        </w:rPr>
-      </w:pPr>
-      <w:r>
-        <w:rPr>
-          <w:rFonts w:ascii="Calibri" w:eastAsia="Calibri" w:hAnsi="Calibri" w:cs="Calibri"/>
-          <w:color w:val="000000" w:themeColor="text1"/>
-          <w:lang w:val="es-ES"/>
-        </w:rPr>
-        <w:t xml:space="preserve"> </w:t>
-      </w:r>
-    </w:p>
-    <w:p>
-      <w:pPr>
-        <w:jc w:val="both"/>
-        <w:rPr>
-          <w:rFonts w:ascii="Calibri" w:eastAsia="Calibri" w:hAnsi="Calibri" w:cs="Calibri"/>
-          <w:color w:val="000000" w:themeColor="text1"/>
-        </w:rPr>
-      </w:pPr>
-      <w:r>
-        <w:rPr>
-          <w:rFonts w:ascii="Calibri" w:eastAsia="Calibri" w:hAnsi="Calibri" w:cs="Calibri"/>
-          <w:color w:val="000000" w:themeColor="text1"/>
-          <w:lang w:val="es-ES"/>
-        </w:rPr>
-        <w:t xml:space="preserve">Paciente femenina de </w:t>
-      </w:r>
-      <w:r>
-        <w:rPr>
-          <w:rFonts w:ascii="Calibri" w:eastAsia="Calibri" w:hAnsi="Calibri" w:cs="Calibri"/>
-          <w:color w:val="000000" w:themeColor="text1"/>
-          <w:lang w:val="es-ES"/>
-        </w:rPr>
-        <w:t>$</w:t>
-      </w:r>
-      <w:proofErr w:type="spellStart"/>
-      <w:r>
-        <w:rPr>
-          <w:rFonts w:ascii="Calibri" w:eastAsia="Calibri" w:hAnsi="Calibri" w:cs="Calibri"/>
-          <w:color w:val="000000" w:themeColor="text1"/>
-          <w:lang w:val="es-ES"/>
-        </w:rPr>
-        <w:t>pacienteedad</w:t>
-      </w:r>
-      <w:proofErr w:type="spellEnd"/>
-      <w:r>
-        <w:rPr>
-          <w:rFonts w:ascii="Calibri" w:eastAsia="Calibri" w:hAnsi="Calibri" w:cs="Calibri"/>
-          <w:color w:val="000000" w:themeColor="text1"/>
-          <w:lang w:val="es-ES"/>
-        </w:rPr>
-        <w:t xml:space="preserve"> </w:t>
-      </w:r>
-      <w:r>
-        <w:rPr>
-          <w:rFonts w:ascii="Calibri" w:eastAsia="Calibri" w:hAnsi="Calibri" w:cs="Calibri"/>
-          <w:color w:val="000000" w:themeColor="text1"/>
-          <w:lang w:val="es-ES"/>
-        </w:rPr>
-        <w:t>años</w:t>
-      </w:r>
-      <w:r>
-        <w:rPr>
-          <w:rFonts w:ascii="Calibri" w:eastAsia="Calibri" w:hAnsi="Calibri" w:cs="Calibri"/>
-          <w:color w:val="000000" w:themeColor="text1"/>
-          <w:lang w:val="es-ES"/>
-        </w:rPr>
-        <w:t>, la cual cursa con embarazo de $</w:t>
-      </w:r>
-      <w:proofErr w:type="spellStart"/>
-      <w:r>
-        <w:rPr>
-          <w:rFonts w:ascii="Calibri" w:eastAsia="Calibri" w:hAnsi="Calibri" w:cs="Calibri"/>
-          <w:color w:val="000000" w:themeColor="text1"/>
-          <w:lang w:val="es-ES"/>
-        </w:rPr>
-        <w:t>pacienteusg</w:t>
-      </w:r>
-      <w:proofErr w:type="spellEnd"/>
-      <w:r>
-        <w:rPr>
-          <w:rFonts w:ascii="Calibri" w:eastAsia="Calibri" w:hAnsi="Calibri" w:cs="Calibri"/>
-          <w:color w:val="000000" w:themeColor="text1"/>
-          <w:lang w:val="es-ES"/>
-        </w:rPr>
-        <w:t xml:space="preserve"> semanas de gestación, sin antecedentes personales patológicos de importancia, sin </w:t>
-      </w:r>
-      <w:proofErr w:type="spellStart"/>
-      <w:r>
-        <w:rPr>
-          <w:rFonts w:ascii="Calibri" w:eastAsia="Calibri" w:hAnsi="Calibri" w:cs="Calibri"/>
-          <w:color w:val="000000" w:themeColor="text1"/>
-          <w:lang w:val="es-ES"/>
-        </w:rPr>
-        <w:t>coagulopatías</w:t>
-      </w:r>
-      <w:proofErr w:type="spellEnd"/>
-      <w:r>
-        <w:rPr>
-          <w:rFonts w:ascii="Calibri" w:eastAsia="Calibri" w:hAnsi="Calibri" w:cs="Calibri"/>
-          <w:color w:val="000000" w:themeColor="text1"/>
-          <w:lang w:val="es-ES"/>
-        </w:rPr>
-        <w:t xml:space="preserve"> por lo que no se requiere exámenes preoperatorios, se realizó rastreo </w:t>
-      </w:r>
-      <w:proofErr w:type="spellStart"/>
-      <w:r>
-        <w:rPr>
-          <w:rFonts w:ascii="Calibri" w:eastAsia="Calibri" w:hAnsi="Calibri" w:cs="Calibri"/>
-          <w:color w:val="000000" w:themeColor="text1"/>
-          <w:lang w:val="es-ES"/>
-        </w:rPr>
-        <w:t>ultrasonográfico</w:t>
-      </w:r>
-      <w:proofErr w:type="spellEnd"/>
-      <w:r>
-        <w:rPr>
-          <w:rFonts w:ascii="Calibri" w:eastAsia="Calibri" w:hAnsi="Calibri" w:cs="Calibri"/>
-          <w:color w:val="000000" w:themeColor="text1"/>
-          <w:lang w:val="es-ES"/>
-        </w:rPr>
-        <w:t xml:space="preserve"> corroborando edad gestacional; se ingresa para Interrupción Legal del Embarazo por Aspiración Manual </w:t>
+        <w:t xml:space="preserve"> semanas de gestación, sin antecedentes personales patológicos de importancia, sin coagulopatías por lo que no se requiere exámenes preoperatorios, se realizó rastreo ultrasonográfico corroborando edad gestacional; se ingresa para Interrupción Legal del Embarazo por Aspiración Manual </w:t>
       </w:r>
       <w:proofErr w:type="spellStart"/>
       <w:r>
@@ -3483,23 +3491,13 @@
           <w:lang w:val="es-ES"/>
         </w:rPr>
       </w:pPr>
-      <w:proofErr w:type="spellStart"/>
-      <w:r>
-        <w:rPr>
-          <w:rFonts w:ascii="Calibri" w:eastAsia="Calibri" w:hAnsi="Calibri" w:cs="Calibri"/>
-          <w:color w:val="000000" w:themeColor="text1"/>
-          <w:lang w:val="es-ES"/>
-        </w:rPr>
-        <w:t>Doxiciclina</w:t>
-      </w:r>
-      <w:proofErr w:type="spellEnd"/>
-      <w:r>
-        <w:rPr>
-          <w:rFonts w:ascii="Calibri" w:eastAsia="Calibri" w:hAnsi="Calibri" w:cs="Calibri"/>
-          <w:color w:val="000000" w:themeColor="text1"/>
-          <w:lang w:val="es-ES"/>
-        </w:rPr>
-        <w:t xml:space="preserve"> 100mg capsula. Vía oral. Dosis única.</w:t>
+      <w:r>
+        <w:rPr>
+          <w:rFonts w:ascii="Calibri" w:eastAsia="Calibri" w:hAnsi="Calibri" w:cs="Calibri"/>
+          <w:color w:val="000000" w:themeColor="text1"/>
+          <w:lang w:val="es-ES"/>
+        </w:rPr>
+        <w:t>Doxiciclina 100mg capsula. Vía oral. Dosis única.</w:t>
       </w:r>
     </w:p>
     <w:p>
@@ -3515,23 +3513,13 @@
           <w:lang w:val="es-ES"/>
         </w:rPr>
       </w:pPr>
-      <w:proofErr w:type="spellStart"/>
-      <w:r>
-        <w:rPr>
-          <w:rFonts w:ascii="Calibri" w:eastAsia="Calibri" w:hAnsi="Calibri" w:cs="Calibri"/>
-          <w:color w:val="000000" w:themeColor="text1"/>
-          <w:lang w:val="es-ES"/>
-        </w:rPr>
-        <w:t>Metronidazol</w:t>
-      </w:r>
-      <w:proofErr w:type="spellEnd"/>
-      <w:r>
-        <w:rPr>
-          <w:rFonts w:ascii="Calibri" w:eastAsia="Calibri" w:hAnsi="Calibri" w:cs="Calibri"/>
-          <w:color w:val="000000" w:themeColor="text1"/>
-          <w:lang w:val="es-ES"/>
-        </w:rPr>
-        <w:t xml:space="preserve"> 1gr. </w:t>
+      <w:r>
+        <w:rPr>
+          <w:rFonts w:ascii="Calibri" w:eastAsia="Calibri" w:hAnsi="Calibri" w:cs="Calibri"/>
+          <w:color w:val="000000" w:themeColor="text1"/>
+          <w:lang w:val="es-ES"/>
+        </w:rPr>
+        <w:t xml:space="preserve">Metronidazol 1gr. </w:t>
       </w:r>
       <w:proofErr w:type="spellStart"/>
       <w:r>
@@ -3565,23 +3553,13 @@
           <w:lang w:val="es-ES"/>
         </w:rPr>
       </w:pPr>
-      <w:proofErr w:type="spellStart"/>
-      <w:r>
-        <w:rPr>
-          <w:rFonts w:ascii="Calibri" w:eastAsia="Calibri" w:hAnsi="Calibri" w:cs="Calibri"/>
-          <w:color w:val="000000" w:themeColor="text1"/>
-          <w:lang w:val="es-ES"/>
-        </w:rPr>
-        <w:t>Misoprostol</w:t>
-      </w:r>
-      <w:proofErr w:type="spellEnd"/>
-      <w:r>
-        <w:rPr>
-          <w:rFonts w:ascii="Calibri" w:eastAsia="Calibri" w:hAnsi="Calibri" w:cs="Calibri"/>
-          <w:color w:val="000000" w:themeColor="text1"/>
-          <w:lang w:val="es-ES"/>
-        </w:rPr>
-        <w:t xml:space="preserve"> 400 </w:t>
+      <w:r>
+        <w:rPr>
+          <w:rFonts w:ascii="Calibri" w:eastAsia="Calibri" w:hAnsi="Calibri" w:cs="Calibri"/>
+          <w:color w:val="000000" w:themeColor="text1"/>
+          <w:lang w:val="es-ES"/>
+        </w:rPr>
+        <w:t xml:space="preserve">Misoprostol 400 </w:t>
       </w:r>
       <w:proofErr w:type="spellStart"/>
       <w:r>
@@ -3615,23 +3593,13 @@
           <w:lang w:val="es-ES"/>
         </w:rPr>
       </w:pPr>
-      <w:proofErr w:type="spellStart"/>
-      <w:r>
-        <w:rPr>
-          <w:rFonts w:ascii="Calibri" w:eastAsia="Calibri" w:hAnsi="Calibri" w:cs="Calibri"/>
-          <w:color w:val="000000" w:themeColor="text1"/>
-          <w:lang w:val="es-ES"/>
-        </w:rPr>
-        <w:t>Ketorolaco</w:t>
-      </w:r>
-      <w:proofErr w:type="spellEnd"/>
-      <w:r>
-        <w:rPr>
-          <w:rFonts w:ascii="Calibri" w:eastAsia="Calibri" w:hAnsi="Calibri" w:cs="Calibri"/>
-          <w:color w:val="000000" w:themeColor="text1"/>
-          <w:lang w:val="es-ES"/>
-        </w:rPr>
-        <w:t xml:space="preserve"> 30mg Vía intramuscular y/o Intravenosa. Dosis única.</w:t>
+      <w:r>
+        <w:rPr>
+          <w:rFonts w:ascii="Calibri" w:eastAsia="Calibri" w:hAnsi="Calibri" w:cs="Calibri"/>
+          <w:color w:val="000000" w:themeColor="text1"/>
+          <w:lang w:val="es-ES"/>
+        </w:rPr>
+        <w:t>Ketorolaco 30mg Vía intramuscular y/o Intravenosa. Dosis única.</w:t>
       </w:r>
     </w:p>
     <w:p>
@@ -3844,25 +3812,7 @@
           <w:color w:val="000000" w:themeColor="text1"/>
           <w:lang w:val="es-ES"/>
         </w:rPr>
-        <w:t xml:space="preserve">Vigilar signos vitales y sangrado </w:t>
-      </w:r>
-      <w:proofErr w:type="spellStart"/>
-      <w:r>
-        <w:rPr>
-          <w:rFonts w:ascii="Calibri" w:eastAsia="Calibri" w:hAnsi="Calibri" w:cs="Calibri"/>
-          <w:color w:val="000000" w:themeColor="text1"/>
-          <w:lang w:val="es-ES"/>
-        </w:rPr>
-        <w:t>transvaginal</w:t>
-      </w:r>
-      <w:proofErr w:type="spellEnd"/>
-      <w:r>
-        <w:rPr>
-          <w:rFonts w:ascii="Calibri" w:eastAsia="Calibri" w:hAnsi="Calibri" w:cs="Calibri"/>
-          <w:color w:val="000000" w:themeColor="text1"/>
-          <w:lang w:val="es-ES"/>
-        </w:rPr>
-        <w:t>.</w:t>
+        <w:t>Vigilar signos vitales y sangrado transvaginal.</w:t>
       </w:r>
     </w:p>
     <w:p>
@@ -5758,7 +5708,7 @@
               </wp:inline>
             </w:drawing>
           </mc:Choice>
-          <mc:Fallback xmlns:arto="http://schemas.microsoft.com/office/word/2006/arto" xmlns:a="http://schemas.openxmlformats.org/drawingml/2006/main" xmlns:w16sdtdh="http://schemas.microsoft.com/office/word/2020/wordml/sdtdatahash" xmlns:w16du="http://schemas.microsoft.com/office/word/2023/wordml/word16du" xmlns:w16="http://schemas.microsoft.com/office/word/2018/wordml" xmlns:w16cid="http://schemas.microsoft.com/office/word/2016/wordml/cid" xmlns:w16cex="http://schemas.microsoft.com/office/word/2018/wordml/cex" xmlns:oel="http://schemas.microsoft.com/office/2019/extlst" xmlns:am3d="http://schemas.microsoft.com/office/drawing/2017/model3d" xmlns:aink="http://schemas.microsoft.com/office/drawing/2016/ink" xmlns:cx8="http://schemas.microsoft.com/office/drawing/2016/5/14/chartex" xmlns:cx7="http://schemas.microsoft.com/office/drawing/2016/5/13/chartex" xmlns:cx6="http://schemas.microsoft.com/office/drawing/2016/5/12/chartex" xmlns:cx5="http://schemas.microsoft.com/office/drawing/2016/5/11/chartex" xmlns:cx4="http://schemas.microsoft.com/office/drawing/2016/5/10/chartex" xmlns:cx3="http://schemas.microsoft.com/office/drawing/2016/5/9/chartex" xmlns:cx2="http://schemas.microsoft.com/office/drawing/2015/10/21/chartex" xmlns:cx1="http://schemas.microsoft.com/office/drawing/2015/9/8/chartex"/>
+          <mc:Fallback xmlns:arto="http://schemas.microsoft.com/office/word/2006/arto" xmlns:a="http://schemas.openxmlformats.org/drawingml/2006/main" xmlns:w16du="http://schemas.microsoft.com/office/word/2023/wordml/word16du" xmlns:oel="http://schemas.microsoft.com/office/2019/extlst"/>
         </mc:AlternateContent>
       </w:r>
     </w:p>
@@ -6503,43 +6453,7 @@
           <w:color w:val="000000" w:themeColor="text1"/>
           <w:lang w:val="es-ES"/>
         </w:rPr>
-        <w:t xml:space="preserve">Inmediatamente se realiza rastreo </w:t>
-      </w:r>
-      <w:proofErr w:type="spellStart"/>
-      <w:r>
-        <w:rPr>
-          <w:rFonts w:ascii="Calibri" w:eastAsia="Calibri" w:hAnsi="Calibri" w:cs="Calibri"/>
-          <w:color w:val="000000" w:themeColor="text1"/>
-          <w:lang w:val="es-ES"/>
-        </w:rPr>
-        <w:t>ultrasonográfico</w:t>
-      </w:r>
-      <w:proofErr w:type="spellEnd"/>
-      <w:r>
-        <w:rPr>
-          <w:rFonts w:ascii="Calibri" w:eastAsia="Calibri" w:hAnsi="Calibri" w:cs="Calibri"/>
-          <w:color w:val="000000" w:themeColor="text1"/>
-          <w:lang w:val="es-ES"/>
-        </w:rPr>
-        <w:t xml:space="preserve"> </w:t>
-      </w:r>
-      <w:proofErr w:type="spellStart"/>
-      <w:r>
-        <w:rPr>
-          <w:rFonts w:ascii="Calibri" w:eastAsia="Calibri" w:hAnsi="Calibri" w:cs="Calibri"/>
-          <w:color w:val="000000" w:themeColor="text1"/>
-          <w:lang w:val="es-ES"/>
-        </w:rPr>
-        <w:t>transvaginal</w:t>
-      </w:r>
-      <w:proofErr w:type="spellEnd"/>
-      <w:r>
-        <w:rPr>
-          <w:rFonts w:ascii="Calibri" w:eastAsia="Calibri" w:hAnsi="Calibri" w:cs="Calibri"/>
-          <w:color w:val="000000" w:themeColor="text1"/>
-          <w:lang w:val="es-ES"/>
-        </w:rPr>
-        <w:t xml:space="preserve"> encontrando endometrio lineal sin liquido libre.  Al finalizar se examina tejido para determinar la presencia de restos ovulares. Se da por concluida la aspiración manual </w:t>
+        <w:t xml:space="preserve">Inmediatamente se realiza rastreo ultrasonográfico transvaginal encontrando endometrio lineal sin liquido libre.  Al finalizar se examina tejido para determinar la presencia de restos ovulares. Se da por concluida la aspiración manual </w:t>
       </w:r>
       <w:proofErr w:type="spellStart"/>
       <w:r>
@@ -6840,27 +6754,7 @@
           <w:sz w:val="20"/>
           <w:szCs w:val="20"/>
         </w:rPr>
-        <w:t xml:space="preserve">El dolor es frecuente en la primera semana, de baja intensidad e intermitente, parecido al cólico menstrual; puedes aplicar una bolsa de agua tibia en la parte baja del abdomen, si persiste puedes tomar un analgésico tipo </w:t>
-      </w:r>
-      <w:proofErr w:type="spellStart"/>
-      <w:r>
-        <w:rPr>
-          <w:rStyle w:val="s1"/>
-          <w:rFonts w:asciiTheme="minorHAnsi" w:eastAsia="Times New Roman" w:hAnsiTheme="minorHAnsi"/>
-          <w:sz w:val="20"/>
-          <w:szCs w:val="20"/>
-        </w:rPr>
-        <w:t>Buscapina</w:t>
-      </w:r>
-      <w:proofErr w:type="spellEnd"/>
-      <w:r>
-        <w:rPr>
-          <w:rStyle w:val="s1"/>
-          <w:rFonts w:asciiTheme="minorHAnsi" w:eastAsia="Times New Roman" w:hAnsiTheme="minorHAnsi"/>
-          <w:sz w:val="20"/>
-          <w:szCs w:val="20"/>
-        </w:rPr>
-        <w:t xml:space="preserve">, </w:t>
+        <w:t xml:space="preserve">El dolor es frecuente en la primera semana, de baja intensidad e intermitente, parecido al cólico menstrual; puedes aplicar una bolsa de agua tibia en la parte baja del abdomen, si persiste puedes tomar un analgésico tipo Buscapina, </w:t>
       </w:r>
       <w:proofErr w:type="spellStart"/>
       <w:r>
@@ -7209,27 +7103,7 @@
           <w:sz w:val="20"/>
           <w:szCs w:val="20"/>
         </w:rPr>
-        <w:t xml:space="preserve">Detectar flujo </w:t>
-      </w:r>
-      <w:proofErr w:type="spellStart"/>
-      <w:r>
-        <w:rPr>
-          <w:rStyle w:val="s1"/>
-          <w:rFonts w:asciiTheme="minorHAnsi" w:eastAsia="Times New Roman" w:hAnsiTheme="minorHAnsi"/>
-          <w:sz w:val="20"/>
-          <w:szCs w:val="20"/>
-        </w:rPr>
-        <w:t>transvaginal</w:t>
-      </w:r>
-      <w:proofErr w:type="spellEnd"/>
-      <w:r>
-        <w:rPr>
-          <w:rStyle w:val="s1"/>
-          <w:rFonts w:asciiTheme="minorHAnsi" w:eastAsia="Times New Roman" w:hAnsiTheme="minorHAnsi"/>
-          <w:sz w:val="20"/>
-          <w:szCs w:val="20"/>
-        </w:rPr>
-        <w:t xml:space="preserve"> con </w:t>
+        <w:t xml:space="preserve">Detectar flujo transvaginal con </w:t>
       </w:r>
       <w:r>
         <w:rPr>
@@ -7873,27 +7747,7 @@
           <w:sz w:val="20"/>
           <w:szCs w:val="20"/>
         </w:rPr>
-        <w:t xml:space="preserve">El dolor es frecuente en la primera semana, de baja intensidad e intermitente, parecido al cólico menstrual; puedes aplicar una bolsa de agua tibia en la parte baja del abdomen, si persiste puedes tomar un analgésico tipo </w:t>
-      </w:r>
-      <w:proofErr w:type="spellStart"/>
-      <w:r>
-        <w:rPr>
-          <w:rStyle w:val="s1"/>
-          <w:rFonts w:asciiTheme="minorHAnsi" w:eastAsia="Times New Roman" w:hAnsiTheme="minorHAnsi"/>
-          <w:sz w:val="20"/>
-          <w:szCs w:val="20"/>
-        </w:rPr>
-        <w:t>Buscapina</w:t>
-      </w:r>
-      <w:proofErr w:type="spellEnd"/>
-      <w:r>
-        <w:rPr>
-          <w:rStyle w:val="s1"/>
-          <w:rFonts w:asciiTheme="minorHAnsi" w:eastAsia="Times New Roman" w:hAnsiTheme="minorHAnsi"/>
-          <w:sz w:val="20"/>
-          <w:szCs w:val="20"/>
-        </w:rPr>
-        <w:t xml:space="preserve">, </w:t>
+        <w:t xml:space="preserve">El dolor es frecuente en la primera semana, de baja intensidad e intermitente, parecido al cólico menstrual; puedes aplicar una bolsa de agua tibia en la parte baja del abdomen, si persiste puedes tomar un analgésico tipo Buscapina, </w:t>
       </w:r>
       <w:proofErr w:type="spellStart"/>
       <w:r>
@@ -8242,27 +8096,7 @@
           <w:sz w:val="20"/>
           <w:szCs w:val="20"/>
         </w:rPr>
-        <w:t xml:space="preserve">Detectar flujo </w:t>
-      </w:r>
-      <w:proofErr w:type="spellStart"/>
-      <w:r>
-        <w:rPr>
-          <w:rStyle w:val="s1"/>
-          <w:rFonts w:asciiTheme="minorHAnsi" w:eastAsia="Times New Roman" w:hAnsiTheme="minorHAnsi"/>
-          <w:sz w:val="20"/>
-          <w:szCs w:val="20"/>
-        </w:rPr>
-        <w:t>transvaginal</w:t>
-      </w:r>
-      <w:proofErr w:type="spellEnd"/>
-      <w:r>
-        <w:rPr>
-          <w:rStyle w:val="s1"/>
-          <w:rFonts w:asciiTheme="minorHAnsi" w:eastAsia="Times New Roman" w:hAnsiTheme="minorHAnsi"/>
-          <w:sz w:val="20"/>
-          <w:szCs w:val="20"/>
-        </w:rPr>
-        <w:t xml:space="preserve"> con </w:t>
+        <w:t xml:space="preserve">Detectar flujo transvaginal con </w:t>
       </w:r>
       <w:r>
         <w:rPr>
@@ -9281,27 +9115,7 @@
           <w:sz w:val="22"/>
           <w:szCs w:val="22"/>
         </w:rPr>
-        <w:t xml:space="preserve"> sin complicaciones aparentes. A la exploración física se encuentran signos vitales estables, micción presente, escaso sangrado </w:t>
-      </w:r>
-      <w:proofErr w:type="spellStart"/>
-      <w:r>
-        <w:rPr>
-          <w:rStyle w:val="s1"/>
-          <w:rFonts w:ascii="Calibri" w:hAnsi="Calibri"/>
-          <w:sz w:val="22"/>
-          <w:szCs w:val="22"/>
-        </w:rPr>
-        <w:t>transvaginal</w:t>
-      </w:r>
-      <w:proofErr w:type="spellEnd"/>
-      <w:r>
-        <w:rPr>
-          <w:rStyle w:val="s1"/>
-          <w:rFonts w:ascii="Calibri" w:hAnsi="Calibri"/>
-          <w:sz w:val="22"/>
-          <w:szCs w:val="22"/>
-        </w:rPr>
-        <w:t>, por lo que se decide su</w:t>
+        <w:t xml:space="preserve"> sin complicaciones aparentes. A la exploración física se encuentran signos vitales estables, micción presente, escaso sangrado transvaginal, por lo que se decide su</w:t>
       </w:r>
       <w:r>
         <w:rPr>
@@ -9574,27 +9388,7 @@
           <w:sz w:val="22"/>
           <w:szCs w:val="22"/>
         </w:rPr>
-        <w:t xml:space="preserve">Detectar flujo </w:t>
-      </w:r>
-      <w:proofErr w:type="spellStart"/>
-      <w:r>
-        <w:rPr>
-          <w:rStyle w:val="s1"/>
-          <w:rFonts w:ascii="Calibri" w:eastAsia="Times New Roman" w:hAnsi="Calibri"/>
-          <w:sz w:val="22"/>
-          <w:szCs w:val="22"/>
-        </w:rPr>
-        <w:t>transvaginal</w:t>
-      </w:r>
-      <w:proofErr w:type="spellEnd"/>
-      <w:r>
-        <w:rPr>
-          <w:rStyle w:val="s1"/>
-          <w:rFonts w:ascii="Calibri" w:eastAsia="Times New Roman" w:hAnsi="Calibri"/>
-          <w:sz w:val="22"/>
-          <w:szCs w:val="22"/>
-        </w:rPr>
-        <w:t xml:space="preserve"> con olor desagradable.</w:t>
+        <w:t>Detectar flujo transvaginal con olor desagradable.</w:t>
       </w:r>
     </w:p>
     <w:p>
@@ -10301,27 +10095,7 @@
           <w:sz w:val="22"/>
           <w:szCs w:val="22"/>
         </w:rPr>
-        <w:t xml:space="preserve"> sin complicaciones aparentes. A la exploración física se encuentran signos vitales estables, micción presente, escaso sangrado </w:t>
-      </w:r>
-      <w:proofErr w:type="spellStart"/>
-      <w:r>
-        <w:rPr>
-          <w:rStyle w:val="s1"/>
-          <w:rFonts w:ascii="Calibri" w:hAnsi="Calibri"/>
-          <w:sz w:val="22"/>
-          <w:szCs w:val="22"/>
-        </w:rPr>
-        <w:t>transvaginal</w:t>
-      </w:r>
-      <w:proofErr w:type="spellEnd"/>
-      <w:r>
-        <w:rPr>
-          <w:rStyle w:val="s1"/>
-          <w:rFonts w:ascii="Calibri" w:hAnsi="Calibri"/>
-          <w:sz w:val="22"/>
-          <w:szCs w:val="22"/>
-        </w:rPr>
-        <w:t>, por lo que se decide su</w:t>
+        <w:t xml:space="preserve"> sin complicaciones aparentes. A la exploración física se encuentran signos vitales estables, micción presente, escaso sangrado transvaginal, por lo que se decide su</w:t>
       </w:r>
       <w:r>
         <w:rPr>
@@ -10576,27 +10350,7 @@
           <w:sz w:val="22"/>
           <w:szCs w:val="22"/>
         </w:rPr>
-        <w:t xml:space="preserve">Detectar flujo </w:t>
-      </w:r>
-      <w:proofErr w:type="spellStart"/>
-      <w:r>
-        <w:rPr>
-          <w:rStyle w:val="s1"/>
-          <w:rFonts w:ascii="Calibri" w:eastAsia="Times New Roman" w:hAnsi="Calibri"/>
-          <w:sz w:val="22"/>
-          <w:szCs w:val="22"/>
-        </w:rPr>
-        <w:t>transvaginal</w:t>
-      </w:r>
-      <w:proofErr w:type="spellEnd"/>
-      <w:r>
-        <w:rPr>
-          <w:rStyle w:val="s1"/>
-          <w:rFonts w:ascii="Calibri" w:eastAsia="Times New Roman" w:hAnsi="Calibri"/>
-          <w:sz w:val="22"/>
-          <w:szCs w:val="22"/>
-        </w:rPr>
-        <w:t xml:space="preserve"> con olor desagradable.</w:t>
+        <w:t>Detectar flujo transvaginal con olor desagradable.</w:t>
       </w:r>
     </w:p>
     <w:p>
@@ -11001,7 +10755,38 @@
           <w:sz w:val="22"/>
           <w:szCs w:val="22"/>
         </w:rPr>
-        <w:t xml:space="preserve"> legal del embarazo, consciente, orientada, hidratada, buena coloración de piel y tegumentos campos pulmonares bien ventilados, ruidos cardíacos normales, </w:t>
+        <w:t xml:space="preserve"> legal del embarazo, consciente, orientada, hidratada, buena coloración de piel y tegumentos campos pulmonares bien ventilados, ruidos cardíacos normales, depresible no doloroso a palpación, sin irritación peritoneal, miembros inferiores con buen llenado capilar. A la exploración física se encuentran signos vitales estables, micción presente.</w:t>
+      </w:r>
+    </w:p>
+    <w:p>
+      <w:pPr>
+        <w:pStyle w:val="p1"/>
+        <w:jc w:val="both"/>
+        <w:rPr>
+          <w:rFonts w:ascii="Calibri" w:hAnsi="Calibri"/>
+          <w:sz w:val="22"/>
+          <w:szCs w:val="22"/>
+        </w:rPr>
+      </w:pPr>
+    </w:p>
+    <w:p>
+      <w:pPr>
+        <w:pStyle w:val="p1"/>
+        <w:jc w:val="both"/>
+        <w:rPr>
+          <w:rFonts w:ascii="Calibri" w:hAnsi="Calibri"/>
+          <w:sz w:val="22"/>
+          <w:szCs w:val="22"/>
+        </w:rPr>
+      </w:pPr>
+      <w:r>
+        <w:rPr>
+          <w:rStyle w:val="s1"/>
+          <w:rFonts w:ascii="Calibri" w:hAnsi="Calibri"/>
+          <w:sz w:val="22"/>
+          <w:szCs w:val="22"/>
+        </w:rPr>
+        <w:t xml:space="preserve">Se realiza rastreo </w:t>
       </w:r>
       <w:proofErr w:type="spellStart"/>
       <w:r>
@@ -11011,7 +10796,7 @@
           <w:sz w:val="22"/>
           <w:szCs w:val="22"/>
         </w:rPr>
-        <w:t>depresible</w:t>
+        <w:t>ultrasonografico</w:t>
       </w:r>
       <w:proofErr w:type="spellEnd"/>
       <w:r>
@@ -11021,7 +10806,47 @@
           <w:sz w:val="22"/>
           <w:szCs w:val="22"/>
         </w:rPr>
-        <w:t xml:space="preserve"> no doloroso a palpación, sin irritación peritoneal, miembros inferiores con buen llenado capilar. A la exploración física se encuentran signos vitales estables, micción presente.</w:t>
+        <w:t xml:space="preserve"> por </w:t>
+      </w:r>
+      <w:proofErr w:type="spellStart"/>
+      <w:r>
+        <w:rPr>
+          <w:rStyle w:val="s1"/>
+          <w:rFonts w:ascii="Calibri" w:hAnsi="Calibri"/>
+          <w:sz w:val="22"/>
+          <w:szCs w:val="22"/>
+        </w:rPr>
+        <w:t>via</w:t>
+      </w:r>
+      <w:proofErr w:type="spellEnd"/>
+      <w:r>
+        <w:rPr>
+          <w:rStyle w:val="s1"/>
+          <w:rFonts w:ascii="Calibri" w:hAnsi="Calibri"/>
+          <w:sz w:val="22"/>
+          <w:szCs w:val="22"/>
+        </w:rPr>
+        <w:t xml:space="preserve"> </w:t>
+      </w:r>
+      <w:proofErr w:type="spellStart"/>
+      <w:r>
+        <w:rPr>
+          <w:rStyle w:val="s1"/>
+          <w:rFonts w:ascii="Calibri" w:hAnsi="Calibri"/>
+          <w:sz w:val="22"/>
+          <w:szCs w:val="22"/>
+        </w:rPr>
+        <w:t>pelvica</w:t>
+      </w:r>
+      <w:proofErr w:type="spellEnd"/>
+      <w:r>
+        <w:rPr>
+          <w:rStyle w:val="s1"/>
+          <w:rFonts w:ascii="Calibri" w:hAnsi="Calibri"/>
+          <w:sz w:val="22"/>
+          <w:szCs w:val="22"/>
+        </w:rPr>
+        <w:t xml:space="preserve"> observando al momento del estudio los</w:t>
       </w:r>
     </w:p>
     <w:p>
@@ -11029,11 +10854,21 @@
         <w:pStyle w:val="p1"/>
         <w:jc w:val="both"/>
         <w:rPr>
-          <w:rFonts w:ascii="Calibri" w:hAnsi="Calibri"/>
-          <w:sz w:val="22"/>
-          <w:szCs w:val="22"/>
-        </w:rPr>
-      </w:pPr>
+          <w:rStyle w:val="s1"/>
+          <w:rFonts w:ascii="Calibri" w:hAnsi="Calibri"/>
+          <w:sz w:val="22"/>
+          <w:szCs w:val="22"/>
+        </w:rPr>
+      </w:pPr>
+      <w:r>
+        <w:rPr>
+          <w:rStyle w:val="s1"/>
+          <w:rFonts w:ascii="Calibri" w:hAnsi="Calibri"/>
+          <w:sz w:val="22"/>
+          <w:szCs w:val="22"/>
+        </w:rPr>
+        <w:t>siguientes hallazgos:</w:t>
+      </w:r>
     </w:p>
     <w:p>
       <w:pPr>
@@ -11045,14 +10880,25 @@
           <w:szCs w:val="22"/>
         </w:rPr>
       </w:pPr>
-      <w:r>
-        <w:rPr>
-          <w:rStyle w:val="s1"/>
-          <w:rFonts w:ascii="Calibri" w:hAnsi="Calibri"/>
-          <w:sz w:val="22"/>
-          <w:szCs w:val="22"/>
-        </w:rPr>
-        <w:t xml:space="preserve">Se realiza rastreo </w:t>
+    </w:p>
+    <w:p>
+      <w:pPr>
+        <w:pStyle w:val="p1"/>
+        <w:jc w:val="both"/>
+        <w:rPr>
+          <w:rFonts w:ascii="Calibri" w:hAnsi="Calibri"/>
+          <w:sz w:val="22"/>
+          <w:szCs w:val="22"/>
+        </w:rPr>
+      </w:pPr>
+      <w:r>
+        <w:rPr>
+          <w:rStyle w:val="s1"/>
+          <w:rFonts w:ascii="Calibri" w:hAnsi="Calibri"/>
+          <w:sz w:val="22"/>
+          <w:szCs w:val="22"/>
+        </w:rPr>
+        <w:t xml:space="preserve">El </w:t>
       </w:r>
       <w:proofErr w:type="spellStart"/>
       <w:r>
@@ -11062,7 +10908,7 @@
           <w:sz w:val="22"/>
           <w:szCs w:val="22"/>
         </w:rPr>
-        <w:t>ultrasonografico</w:t>
+        <w:t>utero</w:t>
       </w:r>
       <w:proofErr w:type="spellEnd"/>
       <w:r>
@@ -11072,7 +10918,7 @@
           <w:sz w:val="22"/>
           <w:szCs w:val="22"/>
         </w:rPr>
-        <w:t xml:space="preserve"> por </w:t>
+        <w:t xml:space="preserve"> aumentado de tamaño a expensas de embarazo intrauterino. Se </w:t>
       </w:r>
       <w:proofErr w:type="spellStart"/>
       <w:r>
@@ -11082,7 +10928,7 @@
           <w:sz w:val="22"/>
           <w:szCs w:val="22"/>
         </w:rPr>
-        <w:t>via</w:t>
+        <w:t>midio</w:t>
       </w:r>
       <w:proofErr w:type="spellEnd"/>
       <w:r>
@@ -11092,8 +10938,81 @@
           <w:sz w:val="22"/>
           <w:szCs w:val="22"/>
         </w:rPr>
+        <w:t xml:space="preserve"> la longitud cefalocaudal de</w:t>
+      </w:r>
+      <w:r>
+        <w:rPr>
+          <w:rStyle w:val="s1"/>
+          <w:rFonts w:ascii="Calibri" w:hAnsi="Calibri"/>
+          <w:sz w:val="22"/>
+          <w:szCs w:val="22"/>
+        </w:rPr>
+        <w:t xml:space="preserve">            </w:t>
+      </w:r>
+      <w:r>
+        <w:rPr>
+          <w:rStyle w:val="s1"/>
+          <w:rFonts w:ascii="Calibri" w:hAnsi="Calibri"/>
+          <w:sz w:val="22"/>
+          <w:szCs w:val="22"/>
+        </w:rPr>
+        <w:t xml:space="preserve">mm con frecuencia cardiaca fetal presente. Lo que sugiere una edad </w:t>
+      </w:r>
+      <w:r>
+        <w:rPr>
+          <w:rFonts w:ascii="Calibri" w:hAnsi="Calibri"/>
+          <w:sz w:val="22"/>
+          <w:szCs w:val="22"/>
+        </w:rPr>
+        <w:t>g</w:t>
+      </w:r>
+      <w:r>
+        <w:rPr>
+          <w:rStyle w:val="s1"/>
+          <w:rFonts w:ascii="Calibri" w:hAnsi="Calibri"/>
+          <w:sz w:val="22"/>
+          <w:szCs w:val="22"/>
+        </w:rPr>
+        <w:t>estacional de</w:t>
+      </w:r>
+      <w:r>
+        <w:rPr>
+          <w:rStyle w:val="s1"/>
+          <w:rFonts w:ascii="Calibri" w:hAnsi="Calibri"/>
+          <w:sz w:val="22"/>
+          <w:szCs w:val="22"/>
+        </w:rPr>
+        <w:t xml:space="preserve"> $</w:t>
+      </w:r>
+      <w:proofErr w:type="spellStart"/>
+      <w:r>
+        <w:rPr>
+          <w:rStyle w:val="s1"/>
+          <w:rFonts w:ascii="Calibri" w:hAnsi="Calibri"/>
+          <w:sz w:val="22"/>
+          <w:szCs w:val="22"/>
+        </w:rPr>
+        <w:t>pacienteusg</w:t>
+      </w:r>
+      <w:proofErr w:type="spellEnd"/>
+      <w:r>
+        <w:rPr>
+          <w:rStyle w:val="s1"/>
+          <w:rFonts w:ascii="Calibri" w:hAnsi="Calibri"/>
+          <w:sz w:val="22"/>
+          <w:szCs w:val="22"/>
+        </w:rPr>
         <w:t xml:space="preserve"> </w:t>
       </w:r>
+      <w:r>
+        <w:rPr>
+          <w:rStyle w:val="s1"/>
+          <w:rFonts w:ascii="Calibri" w:hAnsi="Calibri"/>
+          <w:sz w:val="22"/>
+          <w:szCs w:val="22"/>
+        </w:rPr>
+        <w:t xml:space="preserve">semanas de </w:t>
+      </w:r>
       <w:proofErr w:type="spellStart"/>
       <w:r>
         <w:rPr>
@@ -11102,7 +11021,7 @@
           <w:sz w:val="22"/>
           <w:szCs w:val="22"/>
         </w:rPr>
-        <w:t>pelvica</w:t>
+        <w:t>gestacion</w:t>
       </w:r>
       <w:proofErr w:type="spellEnd"/>
       <w:r>
@@ -11112,7 +11031,7 @@
           <w:sz w:val="22"/>
           <w:szCs w:val="22"/>
         </w:rPr>
-        <w:t xml:space="preserve"> observando al momento del estudio los</w:t>
+        <w:t>.</w:t>
       </w:r>
     </w:p>
     <w:p>
@@ -11126,251 +11045,26 @@
           <w:szCs w:val="22"/>
         </w:rPr>
       </w:pPr>
-      <w:r>
-        <w:rPr>
-          <w:rStyle w:val="s1"/>
-          <w:rFonts w:ascii="Calibri" w:hAnsi="Calibri"/>
-          <w:sz w:val="22"/>
-          <w:szCs w:val="22"/>
-        </w:rPr>
-        <w:t>siguientes hallazgos:</w:t>
-      </w:r>
     </w:p>
     <w:p>
       <w:pPr>
         <w:pStyle w:val="p1"/>
         <w:jc w:val="both"/>
         <w:rPr>
-          <w:rFonts w:ascii="Calibri" w:hAnsi="Calibri"/>
-          <w:sz w:val="22"/>
-          <w:szCs w:val="22"/>
-        </w:rPr>
-      </w:pPr>
-    </w:p>
-    <w:p>
-      <w:pPr>
-        <w:pStyle w:val="p1"/>
-        <w:jc w:val="both"/>
-        <w:rPr>
-          <w:rFonts w:ascii="Calibri" w:hAnsi="Calibri"/>
-          <w:sz w:val="22"/>
-          <w:szCs w:val="22"/>
-        </w:rPr>
-      </w:pPr>
-      <w:r>
-        <w:rPr>
-          <w:rStyle w:val="s1"/>
-          <w:rFonts w:ascii="Calibri" w:hAnsi="Calibri"/>
-          <w:sz w:val="22"/>
-          <w:szCs w:val="22"/>
-        </w:rPr>
-        <w:t xml:space="preserve">El </w:t>
-      </w:r>
-      <w:proofErr w:type="spellStart"/>
-      <w:r>
-        <w:rPr>
-          <w:rStyle w:val="s1"/>
-          <w:rFonts w:ascii="Calibri" w:hAnsi="Calibri"/>
-          <w:sz w:val="22"/>
-          <w:szCs w:val="22"/>
-        </w:rPr>
-        <w:t>utero</w:t>
-      </w:r>
-      <w:proofErr w:type="spellEnd"/>
-      <w:r>
-        <w:rPr>
-          <w:rStyle w:val="s1"/>
-          <w:rFonts w:ascii="Calibri" w:hAnsi="Calibri"/>
-          <w:sz w:val="22"/>
-          <w:szCs w:val="22"/>
-        </w:rPr>
-        <w:t xml:space="preserve"> aumentado de tamaño a expensas de embarazo intrauterino. Se </w:t>
-      </w:r>
-      <w:proofErr w:type="spellStart"/>
-      <w:r>
-        <w:rPr>
-          <w:rStyle w:val="s1"/>
-          <w:rFonts w:ascii="Calibri" w:hAnsi="Calibri"/>
-          <w:sz w:val="22"/>
-          <w:szCs w:val="22"/>
-        </w:rPr>
-        <w:t>midio</w:t>
-      </w:r>
-      <w:proofErr w:type="spellEnd"/>
-      <w:r>
-        <w:rPr>
-          <w:rStyle w:val="s1"/>
-          <w:rFonts w:ascii="Calibri" w:hAnsi="Calibri"/>
-          <w:sz w:val="22"/>
-          <w:szCs w:val="22"/>
-        </w:rPr>
-        <w:t xml:space="preserve"> la longitud </w:t>
-      </w:r>
-      <w:proofErr w:type="spellStart"/>
-      <w:r>
-        <w:rPr>
-          <w:rStyle w:val="s1"/>
-          <w:rFonts w:ascii="Calibri" w:hAnsi="Calibri"/>
-          <w:sz w:val="22"/>
-          <w:szCs w:val="22"/>
-        </w:rPr>
-        <w:t>cefalocaudal</w:t>
-      </w:r>
-      <w:proofErr w:type="spellEnd"/>
-      <w:r>
-        <w:rPr>
-          <w:rStyle w:val="s1"/>
-          <w:rFonts w:ascii="Calibri" w:hAnsi="Calibri"/>
-          <w:sz w:val="22"/>
-          <w:szCs w:val="22"/>
-        </w:rPr>
-        <w:t xml:space="preserve"> de</w:t>
-      </w:r>
-      <w:r>
-        <w:rPr>
-          <w:rStyle w:val="s1"/>
-          <w:rFonts w:ascii="Calibri" w:hAnsi="Calibri"/>
-          <w:sz w:val="22"/>
-          <w:szCs w:val="22"/>
-        </w:rPr>
-        <w:t xml:space="preserve">            </w:t>
-      </w:r>
-      <w:r>
-        <w:rPr>
-          <w:rStyle w:val="s1"/>
-          <w:rFonts w:ascii="Calibri" w:hAnsi="Calibri"/>
-          <w:sz w:val="22"/>
-          <w:szCs w:val="22"/>
-        </w:rPr>
-        <w:t xml:space="preserve">mm con frecuencia cardiaca fetal presente. Lo que sugiere una edad </w:t>
-      </w:r>
-      <w:r>
-        <w:rPr>
-          <w:rFonts w:ascii="Calibri" w:hAnsi="Calibri"/>
-          <w:sz w:val="22"/>
-          <w:szCs w:val="22"/>
-        </w:rPr>
-        <w:t>g</w:t>
-      </w:r>
-      <w:r>
-        <w:rPr>
-          <w:rStyle w:val="s1"/>
-          <w:rFonts w:ascii="Calibri" w:hAnsi="Calibri"/>
-          <w:sz w:val="22"/>
-          <w:szCs w:val="22"/>
-        </w:rPr>
-        <w:t>estacional de</w:t>
-      </w:r>
-      <w:r>
-        <w:rPr>
-          <w:rStyle w:val="s1"/>
-          <w:rFonts w:ascii="Calibri" w:hAnsi="Calibri"/>
-          <w:sz w:val="22"/>
-          <w:szCs w:val="22"/>
-        </w:rPr>
-        <w:t xml:space="preserve"> $</w:t>
-      </w:r>
-      <w:proofErr w:type="spellStart"/>
-      <w:r>
-        <w:rPr>
-          <w:rStyle w:val="s1"/>
-          <w:rFonts w:ascii="Calibri" w:hAnsi="Calibri"/>
-          <w:sz w:val="22"/>
-          <w:szCs w:val="22"/>
-        </w:rPr>
-        <w:t>pacienteusg</w:t>
-      </w:r>
-      <w:proofErr w:type="spellEnd"/>
-      <w:r>
-        <w:rPr>
-          <w:rStyle w:val="s1"/>
-          <w:rFonts w:ascii="Calibri" w:hAnsi="Calibri"/>
-          <w:sz w:val="22"/>
-          <w:szCs w:val="22"/>
-        </w:rPr>
-        <w:t xml:space="preserve"> </w:t>
-      </w:r>
-      <w:r>
-        <w:rPr>
-          <w:rStyle w:val="s1"/>
-          <w:rFonts w:ascii="Calibri" w:hAnsi="Calibri"/>
-          <w:sz w:val="22"/>
-          <w:szCs w:val="22"/>
-        </w:rPr>
-        <w:t xml:space="preserve">semanas de </w:t>
-      </w:r>
-      <w:proofErr w:type="spellStart"/>
-      <w:r>
-        <w:rPr>
-          <w:rStyle w:val="s1"/>
-          <w:rFonts w:ascii="Calibri" w:hAnsi="Calibri"/>
-          <w:sz w:val="22"/>
-          <w:szCs w:val="22"/>
-        </w:rPr>
-        <w:t>gestacion</w:t>
-      </w:r>
-      <w:proofErr w:type="spellEnd"/>
-      <w:r>
-        <w:rPr>
-          <w:rStyle w:val="s1"/>
-          <w:rFonts w:ascii="Calibri" w:hAnsi="Calibri"/>
-          <w:sz w:val="22"/>
-          <w:szCs w:val="22"/>
-        </w:rPr>
-        <w:t>.</w:t>
-      </w:r>
-    </w:p>
-    <w:p>
-      <w:pPr>
-        <w:pStyle w:val="p1"/>
-        <w:jc w:val="both"/>
-        <w:rPr>
-          <w:rStyle w:val="s1"/>
-          <w:rFonts w:ascii="Calibri" w:hAnsi="Calibri"/>
-          <w:sz w:val="22"/>
-          <w:szCs w:val="22"/>
-        </w:rPr>
-      </w:pPr>
-    </w:p>
-    <w:p>
-      <w:pPr>
-        <w:pStyle w:val="p1"/>
-        <w:jc w:val="both"/>
-        <w:rPr>
-          <w:rStyle w:val="s1"/>
-          <w:rFonts w:ascii="Calibri" w:hAnsi="Calibri"/>
-          <w:sz w:val="22"/>
-          <w:szCs w:val="22"/>
-        </w:rPr>
-      </w:pPr>
-      <w:r>
-        <w:rPr>
-          <w:rStyle w:val="s1"/>
-          <w:rFonts w:ascii="Calibri" w:hAnsi="Calibri"/>
-          <w:sz w:val="22"/>
-          <w:szCs w:val="22"/>
-        </w:rPr>
-        <w:t xml:space="preserve">Ovarios y regiones </w:t>
-      </w:r>
-      <w:proofErr w:type="spellStart"/>
-      <w:r>
-        <w:rPr>
-          <w:rStyle w:val="s1"/>
-          <w:rFonts w:ascii="Calibri" w:hAnsi="Calibri"/>
-          <w:sz w:val="22"/>
-          <w:szCs w:val="22"/>
-        </w:rPr>
-        <w:t>anexiales</w:t>
-      </w:r>
-      <w:proofErr w:type="spellEnd"/>
-      <w:r>
-        <w:rPr>
-          <w:rStyle w:val="s1"/>
-          <w:rFonts w:ascii="Calibri" w:hAnsi="Calibri"/>
-          <w:sz w:val="22"/>
-          <w:szCs w:val="22"/>
-        </w:rPr>
-        <w:t xml:space="preserve"> de </w:t>
+          <w:rStyle w:val="s1"/>
+          <w:rFonts w:ascii="Calibri" w:hAnsi="Calibri"/>
+          <w:sz w:val="22"/>
+          <w:szCs w:val="22"/>
+        </w:rPr>
+      </w:pPr>
+      <w:r>
+        <w:rPr>
+          <w:rStyle w:val="s1"/>
+          <w:rFonts w:ascii="Calibri" w:hAnsi="Calibri"/>
+          <w:sz w:val="22"/>
+          <w:szCs w:val="22"/>
+        </w:rPr>
+        <w:t xml:space="preserve">Ovarios y regiones anexiales de </w:t>
       </w:r>
       <w:proofErr w:type="spellStart"/>
       <w:r>
@@ -11618,39 +11312,8 @@
           <w:sz w:val="22"/>
           <w:szCs w:val="22"/>
         </w:rPr>
-        <w:t xml:space="preserve">P.A.R.I. Alfaro Mora </w:t>
-      </w:r>
-      <w:proofErr w:type="spellStart"/>
-      <w:r>
-        <w:rPr>
-          <w:rStyle w:val="s1"/>
-          <w:rFonts w:ascii="Calibri" w:hAnsi="Calibri"/>
-          <w:sz w:val="22"/>
-          <w:szCs w:val="22"/>
-        </w:rPr>
-        <w:t>Maria</w:t>
-      </w:r>
-      <w:proofErr w:type="spellEnd"/>
-      <w:r>
-        <w:rPr>
-          <w:rStyle w:val="s1"/>
-          <w:rFonts w:ascii="Calibri" w:hAnsi="Calibri"/>
-          <w:sz w:val="22"/>
-          <w:szCs w:val="22"/>
-        </w:rPr>
-        <w:t xml:space="preserve"> de los </w:t>
-      </w:r>
-      <w:proofErr w:type="spellStart"/>
-      <w:r>
-        <w:rPr>
-          <w:rStyle w:val="s1"/>
-          <w:rFonts w:ascii="Calibri" w:hAnsi="Calibri"/>
-          <w:sz w:val="22"/>
-          <w:szCs w:val="22"/>
-        </w:rPr>
-        <w:t>Angeles</w:t>
-      </w:r>
-      <w:proofErr w:type="spellEnd"/>
+        <w:t>P.A.R.I. Alfaro Mora Maria de los Angeles</w:t>
+      </w:r>
     </w:p>
     <w:p>
       <w:pPr>
@@ -11788,7 +11451,7 @@
 </file>
 
 <file path=word/endnotes.xml><?xml version="1.0" encoding="utf-8"?>
-<w:endnotes xmlns:wpc="http://schemas.microsoft.com/office/word/2010/wordprocessingCanvas" xmlns:cx="http://schemas.microsoft.com/office/drawing/2014/chartex" xmlns:mc="http://schemas.openxmlformats.org/markup-compatibility/2006" xmlns:o="urn:schemas-microsoft-com:office:office" xmlns:r="http://schemas.openxmlformats.org/officeDocument/2006/relationships" xmlns:m="http://schemas.openxmlformats.org/officeDocument/2006/math" xmlns:v="urn:schemas-microsoft-com:vml" xmlns:wp14="http://schemas.microsoft.com/office/word/2010/wordprocessingDrawing" xmlns:wp="http://schemas.openxmlformats.org/drawingml/2006/wordprocessingDrawing" xmlns:w10="urn:schemas-microsoft-com:office:word" xmlns:w="http://schemas.openxmlformats.org/wordprocessingml/2006/main" xmlns:w14="http://schemas.microsoft.com/office/word/2010/wordml" xmlns:w15="http://schemas.microsoft.com/office/word/2012/wordml" xmlns:w16se="http://schemas.microsoft.com/office/word/2015/wordml/symex" xmlns:wpg="http://schemas.microsoft.com/office/word/2010/wordprocessingGroup" xmlns:wpi="http://schemas.microsoft.com/office/word/2010/wordprocessingInk" xmlns:wne="http://schemas.microsoft.com/office/word/2006/wordml" xmlns:wps="http://schemas.microsoft.com/office/word/2010/wordprocessingShape" mc:Ignorable="w14 w15 w16se wp14">
+<w:endnotes xmlns:wpc="http://schemas.microsoft.com/office/word/2010/wordprocessingCanvas" xmlns:cx="http://schemas.microsoft.com/office/drawing/2014/chartex" xmlns:cx1="http://schemas.microsoft.com/office/drawing/2015/9/8/chartex" xmlns:cx2="http://schemas.microsoft.com/office/drawing/2015/10/21/chartex" xmlns:cx3="http://schemas.microsoft.com/office/drawing/2016/5/9/chartex" xmlns:cx4="http://schemas.microsoft.com/office/drawing/2016/5/10/chartex" xmlns:cx5="http://schemas.microsoft.com/office/drawing/2016/5/11/chartex" xmlns:cx6="http://schemas.microsoft.com/office/drawing/2016/5/12/chartex" xmlns:cx7="http://schemas.microsoft.com/office/drawing/2016/5/13/chartex" xmlns:cx8="http://schemas.microsoft.com/office/drawing/2016/5/14/chartex" xmlns:mc="http://schemas.openxmlformats.org/markup-compatibility/2006" xmlns:aink="http://schemas.microsoft.com/office/drawing/2016/ink" xmlns:am3d="http://schemas.microsoft.com/office/drawing/2017/model3d" xmlns:o="urn:schemas-microsoft-com:office:office" xmlns:r="http://schemas.openxmlformats.org/officeDocument/2006/relationships" xmlns:m="http://schemas.openxmlformats.org/officeDocument/2006/math" xmlns:v="urn:schemas-microsoft-com:vml" xmlns:wp14="http://schemas.microsoft.com/office/word/2010/wordprocessingDrawing" xmlns:wp="http://schemas.openxmlformats.org/drawingml/2006/wordprocessingDrawing" xmlns:w10="urn:schemas-microsoft-com:office:word" xmlns:w="http://schemas.openxmlformats.org/wordprocessingml/2006/main" xmlns:w14="http://schemas.microsoft.com/office/word/2010/wordml" xmlns:w15="http://schemas.microsoft.com/office/word/2012/wordml" xmlns:w16cex="http://schemas.microsoft.com/office/word/2018/wordml/cex" xmlns:w16cid="http://schemas.microsoft.com/office/word/2016/wordml/cid" xmlns:w16="http://schemas.microsoft.com/office/word/2018/wordml" xmlns:w16sdtdh="http://schemas.microsoft.com/office/word/2020/wordml/sdtdatahash" xmlns:w16se="http://schemas.microsoft.com/office/word/2015/wordml/symex" xmlns:wpg="http://schemas.microsoft.com/office/word/2010/wordprocessingGroup" xmlns:wpi="http://schemas.microsoft.com/office/word/2010/wordprocessingInk" xmlns:wne="http://schemas.microsoft.com/office/word/2006/wordml" xmlns:wps="http://schemas.microsoft.com/office/word/2010/wordprocessingShape" mc:Ignorable="w14 w15 w16se w16cid w16 w16cex w16sdtdh wp14">
   <w:endnote w:type="separator" w:id="-1">
     <w:p>
       <w:pPr>
@@ -11820,7 +11483,7 @@
 </file>
 
 <file path=word/footer1.xml><?xml version="1.0" encoding="utf-8"?>
-<w:ftr xmlns:wpc="http://schemas.microsoft.com/office/word/2010/wordprocessingCanvas" xmlns:cx="http://schemas.microsoft.com/office/drawing/2014/chartex" xmlns:mc="http://schemas.openxmlformats.org/markup-compatibility/2006" xmlns:o="urn:schemas-microsoft-com:office:office" xmlns:r="http://schemas.openxmlformats.org/officeDocument/2006/relationships" xmlns:m="http://schemas.openxmlformats.org/officeDocument/2006/math" xmlns:v="urn:schemas-microsoft-com:vml" xmlns:wp14="http://schemas.microsoft.com/office/word/2010/wordprocessingDrawing" xmlns:wp="http://schemas.openxmlformats.org/drawingml/2006/wordprocessingDrawing" xmlns:w10="urn:schemas-microsoft-com:office:word" xmlns:w="http://schemas.openxmlformats.org/wordprocessingml/2006/main" xmlns:w14="http://schemas.microsoft.com/office/word/2010/wordml" xmlns:w15="http://schemas.microsoft.com/office/word/2012/wordml" xmlns:w16se="http://schemas.microsoft.com/office/word/2015/wordml/symex" xmlns:wpg="http://schemas.microsoft.com/office/word/2010/wordprocessingGroup" xmlns:wpi="http://schemas.microsoft.com/office/word/2010/wordprocessingInk" xmlns:wne="http://schemas.microsoft.com/office/word/2006/wordml" xmlns:wps="http://schemas.microsoft.com/office/word/2010/wordprocessingShape" mc:Ignorable="w14 w15 w16se wp14">
+<w:ftr xmlns:wpc="http://schemas.microsoft.com/office/word/2010/wordprocessingCanvas" xmlns:cx="http://schemas.microsoft.com/office/drawing/2014/chartex" xmlns:cx1="http://schemas.microsoft.com/office/drawing/2015/9/8/chartex" xmlns:cx2="http://schemas.microsoft.com/office/drawing/2015/10/21/chartex" xmlns:cx3="http://schemas.microsoft.com/office/drawing/2016/5/9/chartex" xmlns:cx4="http://schemas.microsoft.com/office/drawing/2016/5/10/chartex" xmlns:cx5="http://schemas.microsoft.com/office/drawing/2016/5/11/chartex" xmlns:cx6="http://schemas.microsoft.com/office/drawing/2016/5/12/chartex" xmlns:cx7="http://schemas.microsoft.com/office/drawing/2016/5/13/chartex" xmlns:cx8="http://schemas.microsoft.com/office/drawing/2016/5/14/chartex" xmlns:mc="http://schemas.openxmlformats.org/markup-compatibility/2006" xmlns:aink="http://schemas.microsoft.com/office/drawing/2016/ink" xmlns:am3d="http://schemas.microsoft.com/office/drawing/2017/model3d" xmlns:o="urn:schemas-microsoft-com:office:office" xmlns:r="http://schemas.openxmlformats.org/officeDocument/2006/relationships" xmlns:m="http://schemas.openxmlformats.org/officeDocument/2006/math" xmlns:v="urn:schemas-microsoft-com:vml" xmlns:wp14="http://schemas.microsoft.com/office/word/2010/wordprocessingDrawing" xmlns:wp="http://schemas.openxmlformats.org/drawingml/2006/wordprocessingDrawing" xmlns:w10="urn:schemas-microsoft-com:office:word" xmlns:w="http://schemas.openxmlformats.org/wordprocessingml/2006/main" xmlns:w14="http://schemas.microsoft.com/office/word/2010/wordml" xmlns:w15="http://schemas.microsoft.com/office/word/2012/wordml" xmlns:w16cex="http://schemas.microsoft.com/office/word/2018/wordml/cex" xmlns:w16cid="http://schemas.microsoft.com/office/word/2016/wordml/cid" xmlns:w16="http://schemas.microsoft.com/office/word/2018/wordml" xmlns:w16sdtdh="http://schemas.microsoft.com/office/word/2020/wordml/sdtdatahash" xmlns:w16se="http://schemas.microsoft.com/office/word/2015/wordml/symex" xmlns:wpg="http://schemas.microsoft.com/office/word/2010/wordprocessingGroup" xmlns:wpi="http://schemas.microsoft.com/office/word/2010/wordprocessingInk" xmlns:wne="http://schemas.microsoft.com/office/word/2006/wordml" xmlns:wps="http://schemas.microsoft.com/office/word/2010/wordprocessingShape" mc:Ignorable="w14 w15 w16se w16cid w16 w16cex w16sdtdh wp14">
   <w:p>
     <w:pPr>
       <w:pStyle w:val="p1"/>
@@ -11885,7 +11548,7 @@
 </file>
 
 <file path=word/footnotes.xml><?xml version="1.0" encoding="utf-8"?>
-<w:footnotes xmlns:wpc="http://schemas.microsoft.com/office/word/2010/wordprocessingCanvas" xmlns:cx="http://schemas.microsoft.com/office/drawing/2014/chartex" xmlns:mc="http://schemas.openxmlformats.org/markup-compatibility/2006" xmlns:o="urn:schemas-microsoft-com:office:office" xmlns:r="http://schemas.openxmlformats.org/officeDocument/2006/relationships" xmlns:m="http://schemas.openxmlformats.org/officeDocument/2006/math" xmlns:v="urn:schemas-microsoft-com:vml" xmlns:wp14="http://schemas.microsoft.com/office/word/2010/wordprocessingDrawing" xmlns:wp="http://schemas.openxmlformats.org/drawingml/2006/wordprocessingDrawing" xmlns:w10="urn:schemas-microsoft-com:office:word" xmlns:w="http://schemas.openxmlformats.org/wordprocessingml/2006/main" xmlns:w14="http://schemas.microsoft.com/office/word/2010/wordml" xmlns:w15="http://schemas.microsoft.com/office/word/2012/wordml" xmlns:w16se="http://schemas.microsoft.com/office/word/2015/wordml/symex" xmlns:wpg="http://schemas.microsoft.com/office/word/2010/wordprocessingGroup" xmlns:wpi="http://schemas.microsoft.com/office/word/2010/wordprocessingInk" xmlns:wne="http://schemas.microsoft.com/office/word/2006/wordml" xmlns:wps="http://schemas.microsoft.com/office/word/2010/wordprocessingShape" mc:Ignorable="w14 w15 w16se wp14">
+<w:footnotes xmlns:wpc="http://schemas.microsoft.com/office/word/2010/wordprocessingCanvas" xmlns:cx="http://schemas.microsoft.com/office/drawing/2014/chartex" xmlns:cx1="http://schemas.microsoft.com/office/drawing/2015/9/8/chartex" xmlns:cx2="http://schemas.microsoft.com/office/drawing/2015/10/21/chartex" xmlns:cx3="http://schemas.microsoft.com/office/drawing/2016/5/9/chartex" xmlns:cx4="http://schemas.microsoft.com/office/drawing/2016/5/10/chartex" xmlns:cx5="http://schemas.microsoft.com/office/drawing/2016/5/11/chartex" xmlns:cx6="http://schemas.microsoft.com/office/drawing/2016/5/12/chartex" xmlns:cx7="http://schemas.microsoft.com/office/drawing/2016/5/13/chartex" xmlns:cx8="http://schemas.microsoft.com/office/drawing/2016/5/14/chartex" xmlns:mc="http://schemas.openxmlformats.org/markup-compatibility/2006" xmlns:aink="http://schemas.microsoft.com/office/drawing/2016/ink" xmlns:am3d="http://schemas.microsoft.com/office/drawing/2017/model3d" xmlns:o="urn:schemas-microsoft-com:office:office" xmlns:r="http://schemas.openxmlformats.org/officeDocument/2006/relationships" xmlns:m="http://schemas.openxmlformats.org/officeDocument/2006/math" xmlns:v="urn:schemas-microsoft-com:vml" xmlns:wp14="http://schemas.microsoft.com/office/word/2010/wordprocessingDrawing" xmlns:wp="http://schemas.openxmlformats.org/drawingml/2006/wordprocessingDrawing" xmlns:w10="urn:schemas-microsoft-com:office:word" xmlns:w="http://schemas.openxmlformats.org/wordprocessingml/2006/main" xmlns:w14="http://schemas.microsoft.com/office/word/2010/wordml" xmlns:w15="http://schemas.microsoft.com/office/word/2012/wordml" xmlns:w16cex="http://schemas.microsoft.com/office/word/2018/wordml/cex" xmlns:w16cid="http://schemas.microsoft.com/office/word/2016/wordml/cid" xmlns:w16="http://schemas.microsoft.com/office/word/2018/wordml" xmlns:w16sdtdh="http://schemas.microsoft.com/office/word/2020/wordml/sdtdatahash" xmlns:w16se="http://schemas.microsoft.com/office/word/2015/wordml/symex" xmlns:wpg="http://schemas.microsoft.com/office/word/2010/wordprocessingGroup" xmlns:wpi="http://schemas.microsoft.com/office/word/2010/wordprocessingInk" xmlns:wne="http://schemas.microsoft.com/office/word/2006/wordml" xmlns:wps="http://schemas.microsoft.com/office/word/2010/wordprocessingShape" mc:Ignorable="w14 w15 w16se w16cid w16 w16cex w16sdtdh wp14">
   <w:footnote w:type="separator" w:id="-1">
     <w:p>
       <w:pPr>
@@ -11917,7 +11580,7 @@
 </file>
 
 <file path=word/header1.xml><?xml version="1.0" encoding="utf-8"?>
-<w:hdr xmlns:wpc="http://schemas.microsoft.com/office/word/2010/wordprocessingCanvas" xmlns:cx="http://schemas.microsoft.com/office/drawing/2014/chartex" xmlns:mc="http://schemas.openxmlformats.org/markup-compatibility/2006" xmlns:o="urn:schemas-microsoft-com:office:office" xmlns:r="http://schemas.openxmlformats.org/officeDocument/2006/relationships" xmlns:m="http://schemas.openxmlformats.org/officeDocument/2006/math" xmlns:v="urn:schemas-microsoft-com:vml" xmlns:wp14="http://schemas.microsoft.com/office/word/2010/wordprocessingDrawing" xmlns:wp="http://schemas.openxmlformats.org/drawingml/2006/wordprocessingDrawing" xmlns:w10="urn:schemas-microsoft-com:office:word" xmlns:w="http://schemas.openxmlformats.org/wordprocessingml/2006/main" xmlns:w14="http://schemas.microsoft.com/office/word/2010/wordml" xmlns:w15="http://schemas.microsoft.com/office/word/2012/wordml" xmlns:w16se="http://schemas.microsoft.com/office/word/2015/wordml/symex" xmlns:wpg="http://schemas.microsoft.com/office/word/2010/wordprocessingGroup" xmlns:wpi="http://schemas.microsoft.com/office/word/2010/wordprocessingInk" xmlns:wne="http://schemas.microsoft.com/office/word/2006/wordml" xmlns:wps="http://schemas.microsoft.com/office/word/2010/wordprocessingShape" mc:Ignorable="w14 w15 w16se wp14">
+<w:hdr xmlns:wpc="http://schemas.microsoft.com/office/word/2010/wordprocessingCanvas" xmlns:cx="http://schemas.microsoft.com/office/drawing/2014/chartex" xmlns:cx1="http://schemas.microsoft.com/office/drawing/2015/9/8/chartex" xmlns:cx2="http://schemas.microsoft.com/office/drawing/2015/10/21/chartex" xmlns:cx3="http://schemas.microsoft.com/office/drawing/2016/5/9/chartex" xmlns:cx4="http://schemas.microsoft.com/office/drawing/2016/5/10/chartex" xmlns:cx5="http://schemas.microsoft.com/office/drawing/2016/5/11/chartex" xmlns:cx6="http://schemas.microsoft.com/office/drawing/2016/5/12/chartex" xmlns:cx7="http://schemas.microsoft.com/office/drawing/2016/5/13/chartex" xmlns:cx8="http://schemas.microsoft.com/office/drawing/2016/5/14/chartex" xmlns:mc="http://schemas.openxmlformats.org/markup-compatibility/2006" xmlns:aink="http://schemas.microsoft.com/office/drawing/2016/ink" xmlns:am3d="http://schemas.microsoft.com/office/drawing/2017/model3d" xmlns:o="urn:schemas-microsoft-com:office:office" xmlns:r="http://schemas.openxmlformats.org/officeDocument/2006/relationships" xmlns:m="http://schemas.openxmlformats.org/officeDocument/2006/math" xmlns:v="urn:schemas-microsoft-com:vml" xmlns:wp14="http://schemas.microsoft.com/office/word/2010/wordprocessingDrawing" xmlns:wp="http://schemas.openxmlformats.org/drawingml/2006/wordprocessingDrawing" xmlns:w10="urn:schemas-microsoft-com:office:word" xmlns:w="http://schemas.openxmlformats.org/wordprocessingml/2006/main" xmlns:w14="http://schemas.microsoft.com/office/word/2010/wordml" xmlns:w15="http://schemas.microsoft.com/office/word/2012/wordml" xmlns:w16cex="http://schemas.microsoft.com/office/word/2018/wordml/cex" xmlns:w16cid="http://schemas.microsoft.com/office/word/2016/wordml/cid" xmlns:w16="http://schemas.microsoft.com/office/word/2018/wordml" xmlns:w16sdtdh="http://schemas.microsoft.com/office/word/2020/wordml/sdtdatahash" xmlns:w16se="http://schemas.microsoft.com/office/word/2015/wordml/symex" xmlns:wpg="http://schemas.microsoft.com/office/word/2010/wordprocessingGroup" xmlns:wpi="http://schemas.microsoft.com/office/word/2010/wordprocessingInk" xmlns:wne="http://schemas.microsoft.com/office/word/2006/wordml" xmlns:wps="http://schemas.microsoft.com/office/word/2010/wordprocessingShape" mc:Ignorable="w14 w15 w16se w16cid w16 w16cex w16sdtdh wp14">
   <w:tbl>
     <w:tblPr>
       <w:tblW w:w="0" w:type="auto"/>
@@ -11978,7 +11641,7 @@
 </file>
 
 <file path=word/numbering.xml><?xml version="1.0" encoding="utf-8"?>
-<w:numbering xmlns:wpc="http://schemas.microsoft.com/office/word/2010/wordprocessingCanvas" xmlns:cx="http://schemas.microsoft.com/office/drawing/2014/chartex" xmlns:mc="http://schemas.openxmlformats.org/markup-compatibility/2006" xmlns:o="urn:schemas-microsoft-com:office:office" xmlns:r="http://schemas.openxmlformats.org/officeDocument/2006/relationships" xmlns:m="http://schemas.openxmlformats.org/officeDocument/2006/math" xmlns:v="urn:schemas-microsoft-com:vml" xmlns:wp14="http://schemas.microsoft.com/office/word/2010/wordprocessingDrawing" xmlns:wp="http://schemas.openxmlformats.org/drawingml/2006/wordprocessingDrawing" xmlns:w10="urn:schemas-microsoft-com:office:word" xmlns:w="http://schemas.openxmlformats.org/wordprocessingml/2006/main" xmlns:w14="http://schemas.microsoft.com/office/word/2010/wordml" xmlns:w15="http://schemas.microsoft.com/office/word/2012/wordml" xmlns:w16se="http://schemas.microsoft.com/office/word/2015/wordml/symex" xmlns:wpg="http://schemas.microsoft.com/office/word/2010/wordprocessingGroup" xmlns:wpi="http://schemas.microsoft.com/office/word/2010/wordprocessingInk" xmlns:wne="http://schemas.microsoft.com/office/word/2006/wordml" xmlns:wps="http://schemas.microsoft.com/office/word/2010/wordprocessingShape" mc:Ignorable="w14 w15 w16se wp14">
+<w:numbering xmlns:wpc="http://schemas.microsoft.com/office/word/2010/wordprocessingCanvas" xmlns:cx="http://schemas.microsoft.com/office/drawing/2014/chartex" xmlns:cx1="http://schemas.microsoft.com/office/drawing/2015/9/8/chartex" xmlns:cx2="http://schemas.microsoft.com/office/drawing/2015/10/21/chartex" xmlns:cx3="http://schemas.microsoft.com/office/drawing/2016/5/9/chartex" xmlns:cx4="http://schemas.microsoft.com/office/drawing/2016/5/10/chartex" xmlns:cx5="http://schemas.microsoft.com/office/drawing/2016/5/11/chartex" xmlns:cx6="http://schemas.microsoft.com/office/drawing/2016/5/12/chartex" xmlns:cx7="http://schemas.microsoft.com/office/drawing/2016/5/13/chartex" xmlns:cx8="http://schemas.microsoft.com/office/drawing/2016/5/14/chartex" xmlns:mc="http://schemas.openxmlformats.org/markup-compatibility/2006" xmlns:aink="http://schemas.microsoft.com/office/drawing/2016/ink" xmlns:am3d="http://schemas.microsoft.com/office/drawing/2017/model3d" xmlns:o="urn:schemas-microsoft-com:office:office" xmlns:r="http://schemas.openxmlformats.org/officeDocument/2006/relationships" xmlns:m="http://schemas.openxmlformats.org/officeDocument/2006/math" xmlns:v="urn:schemas-microsoft-com:vml" xmlns:wp14="http://schemas.microsoft.com/office/word/2010/wordprocessingDrawing" xmlns:wp="http://schemas.openxmlformats.org/drawingml/2006/wordprocessingDrawing" xmlns:w10="urn:schemas-microsoft-com:office:word" xmlns:w="http://schemas.openxmlformats.org/wordprocessingml/2006/main" xmlns:w14="http://schemas.microsoft.com/office/word/2010/wordml" xmlns:w15="http://schemas.microsoft.com/office/word/2012/wordml" xmlns:w16cex="http://schemas.microsoft.com/office/word/2018/wordml/cex" xmlns:w16cid="http://schemas.microsoft.com/office/word/2016/wordml/cid" xmlns:w16="http://schemas.microsoft.com/office/word/2018/wordml" xmlns:w16sdtdh="http://schemas.microsoft.com/office/word/2020/wordml/sdtdatahash" xmlns:w16se="http://schemas.microsoft.com/office/word/2015/wordml/symex" xmlns:wpg="http://schemas.microsoft.com/office/word/2010/wordprocessingGroup" xmlns:wpi="http://schemas.microsoft.com/office/word/2010/wordprocessingInk" xmlns:wne="http://schemas.microsoft.com/office/word/2006/wordml" xmlns:wps="http://schemas.microsoft.com/office/word/2010/wordprocessingShape" mc:Ignorable="w14 w15 w16se w16cid w16 w16cex w16sdtdh wp14">
   <w:abstractNum w:abstractNumId="0" w15:restartNumberingAfterBreak="0">
     <w:nsid w:val="05900A5F"/>
     <w:multiLevelType w:val="hybridMultilevel"/>
@@ -15756,7 +15419,7 @@
 </file>
 
 <file path=word/styles.xml><?xml version="1.0" encoding="utf-8"?>
-<w:styles xmlns:mc="http://schemas.openxmlformats.org/markup-compatibility/2006" xmlns:r="http://schemas.openxmlformats.org/officeDocument/2006/relationships" xmlns:w="http://schemas.openxmlformats.org/wordprocessingml/2006/main" xmlns:w14="http://schemas.microsoft.com/office/word/2010/wordml" xmlns:w15="http://schemas.microsoft.com/office/word/2012/wordml" xmlns:w16se="http://schemas.microsoft.com/office/word/2015/wordml/symex" mc:Ignorable="w14 w15 w16se">
+<w:styles xmlns:mc="http://schemas.openxmlformats.org/markup-compatibility/2006" xmlns:r="http://schemas.openxmlformats.org/officeDocument/2006/relationships" xmlns:w="http://schemas.openxmlformats.org/wordprocessingml/2006/main" xmlns:w14="http://schemas.microsoft.com/office/word/2010/wordml" xmlns:w15="http://schemas.microsoft.com/office/word/2012/wordml" xmlns:w16cex="http://schemas.microsoft.com/office/word/2018/wordml/cex" xmlns:w16cid="http://schemas.microsoft.com/office/word/2016/wordml/cid" xmlns:w16="http://schemas.microsoft.com/office/word/2018/wordml" xmlns:w16sdtdh="http://schemas.microsoft.com/office/word/2020/wordml/sdtdatahash" xmlns:w16se="http://schemas.microsoft.com/office/word/2015/wordml/symex" mc:Ignorable="w14 w15 w16se w16cid w16 w16cex w16sdtdh">
   <w:docDefaults>
     <w:rPrDefault>
       <w:rPr>
@@ -15772,7 +15435,7 @@
       </w:pPr>
     </w:pPrDefault>
   </w:docDefaults>
-  <w:latentStyles w:defLockedState="0" w:defUIPriority="99" w:defSemiHidden="0" w:defUnhideWhenUsed="0" w:defQFormat="0" w:count="371">
+  <w:latentStyles w:defLockedState="0" w:defUIPriority="99" w:defSemiHidden="0" w:defUnhideWhenUsed="0" w:defQFormat="0" w:count="376">
     <w:lsdException w:name="Normal" w:uiPriority="0" w:qFormat="1"/>
     <w:lsdException w:name="heading 1" w:uiPriority="9" w:qFormat="1"/>
     <w:lsdException w:name="heading 2" w:semiHidden="1" w:uiPriority="9" w:unhideWhenUsed="1" w:qFormat="1"/>
@@ -16144,6 +15807,11 @@
     <w:lsdException w:name="List Table 5 Dark Accent 6" w:uiPriority="50"/>
     <w:lsdException w:name="List Table 6 Colorful Accent 6" w:uiPriority="51"/>
     <w:lsdException w:name="List Table 7 Colorful Accent 6" w:uiPriority="52"/>
+    <w:lsdException w:name="Mention" w:semiHidden="1" w:unhideWhenUsed="1"/>
+    <w:lsdException w:name="Smart Hyperlink" w:semiHidden="1" w:unhideWhenUsed="1"/>
+    <w:lsdException w:name="Hashtag" w:semiHidden="1" w:unhideWhenUsed="1"/>
+    <w:lsdException w:name="Unresolved Mention" w:semiHidden="1" w:unhideWhenUsed="1"/>
+    <w:lsdException w:name="Smart Link" w:semiHidden="1" w:unhideWhenUsed="1"/>
   </w:latentStyles>
   <w:style w:type="paragraph" w:default="1" w:styleId="Normal">
     <w:name w:val="Normal"/>

</xml_diff>